<commit_message>
started to work on doc
</commit_message>
<xml_diff>
--- a/מבני הנתונים.docx
+++ b/מבני הנתונים.docx
@@ -1,6 +1,6 @@
 
 <file path=word/document.xml><?xml version="1.0" encoding="utf-8"?>
-<w:document xmlns:wpc="http://schemas.microsoft.com/office/word/2010/wordprocessingCanvas" xmlns:cx="http://schemas.microsoft.com/office/drawing/2014/chartex" xmlns:cx1="http://schemas.microsoft.com/office/drawing/2015/9/8/chartex" xmlns:cx2="http://schemas.microsoft.com/office/drawing/2015/10/21/chartex" xmlns:cx3="http://schemas.microsoft.com/office/drawing/2016/5/9/chartex" xmlns:cx4="http://schemas.microsoft.com/office/drawing/2016/5/10/chartex" xmlns:cx5="http://schemas.microsoft.com/office/drawing/2016/5/11/chartex" xmlns:cx6="http://schemas.microsoft.com/office/drawing/2016/5/12/chartex" xmlns:cx7="http://schemas.microsoft.com/office/drawing/2016/5/13/chartex" xmlns:cx8="http://schemas.microsoft.com/office/drawing/2016/5/14/chartex" xmlns:mc="http://schemas.openxmlformats.org/markup-compatibility/2006" xmlns:aink="http://schemas.microsoft.com/office/drawing/2016/ink" xmlns:am3d="http://schemas.microsoft.com/office/drawing/2017/model3d" xmlns:o="urn:schemas-microsoft-com:office:office" xmlns:r="http://schemas.openxmlformats.org/officeDocument/2006/relationships" xmlns:m="http://schemas.openxmlformats.org/officeDocument/2006/math" xmlns:v="urn:schemas-microsoft-com:vml" xmlns:wp14="http://schemas.microsoft.com/office/word/2010/wordprocessingDrawing" xmlns:wp="http://schemas.openxmlformats.org/drawingml/2006/wordprocessingDrawing" xmlns:w10="urn:schemas-microsoft-com:office:word" xmlns:w="http://schemas.openxmlformats.org/wordprocessingml/2006/main" xmlns:w14="http://schemas.microsoft.com/office/word/2010/wordml" xmlns:w15="http://schemas.microsoft.com/office/word/2012/wordml" xmlns:w16se="http://schemas.microsoft.com/office/word/2015/wordml/symex" xmlns:wpg="http://schemas.microsoft.com/office/word/2010/wordprocessingGroup" xmlns:wpi="http://schemas.microsoft.com/office/word/2010/wordprocessingInk" xmlns:wne="http://schemas.microsoft.com/office/word/2006/wordml" xmlns:wps="http://schemas.microsoft.com/office/word/2010/wordprocessingShape" mc:Ignorable="w14 w15 w16se wp14">
+<w:document xmlns:wpc="http://schemas.microsoft.com/office/word/2010/wordprocessingCanvas" xmlns:cx="http://schemas.microsoft.com/office/drawing/2014/chartex" xmlns:cx1="http://schemas.microsoft.com/office/drawing/2015/9/8/chartex" xmlns:cx2="http://schemas.microsoft.com/office/drawing/2015/10/21/chartex" xmlns:cx3="http://schemas.microsoft.com/office/drawing/2016/5/9/chartex" xmlns:cx4="http://schemas.microsoft.com/office/drawing/2016/5/10/chartex" xmlns:cx5="http://schemas.microsoft.com/office/drawing/2016/5/11/chartex" xmlns:cx6="http://schemas.microsoft.com/office/drawing/2016/5/12/chartex" xmlns:cx7="http://schemas.microsoft.com/office/drawing/2016/5/13/chartex" xmlns:cx8="http://schemas.microsoft.com/office/drawing/2016/5/14/chartex" xmlns:mc="http://schemas.openxmlformats.org/markup-compatibility/2006" xmlns:aink="http://schemas.microsoft.com/office/drawing/2016/ink" xmlns:o="urn:schemas-microsoft-com:office:office" xmlns:r="http://schemas.openxmlformats.org/officeDocument/2006/relationships" xmlns:m="http://schemas.openxmlformats.org/officeDocument/2006/math" xmlns:v="urn:schemas-microsoft-com:vml" xmlns:wp14="http://schemas.microsoft.com/office/word/2010/wordprocessingDrawing" xmlns:wp="http://schemas.openxmlformats.org/drawingml/2006/wordprocessingDrawing" xmlns:w10="urn:schemas-microsoft-com:office:word" xmlns:w="http://schemas.openxmlformats.org/wordprocessingml/2006/main" xmlns:w14="http://schemas.microsoft.com/office/word/2010/wordml" xmlns:w15="http://schemas.microsoft.com/office/word/2012/wordml" xmlns:w16se="http://schemas.microsoft.com/office/word/2015/wordml/symex" xmlns:wpg="http://schemas.microsoft.com/office/word/2010/wordprocessingGroup" xmlns:wpi="http://schemas.microsoft.com/office/word/2010/wordprocessingInk" xmlns:wne="http://schemas.microsoft.com/office/word/2006/wordml" xmlns:wps="http://schemas.microsoft.com/office/word/2010/wordprocessingShape" mc:Ignorable="w14 w15 w16se wp14">
   <w:body>
     <w:p>
       <w:pPr>
@@ -78,7 +78,7 @@
     </w:p>
     <w:p>
       <w:pPr>
-        <w:pStyle w:val="ListParagraph"/>
+        <w:pStyle w:val="a3"/>
         <w:numPr>
           <w:ilvl w:val="0"/>
           <w:numId w:val="1"/>
@@ -191,7 +191,7 @@
     </w:p>
     <w:p>
       <w:pPr>
-        <w:pStyle w:val="ListParagraph"/>
+        <w:pStyle w:val="a3"/>
         <w:bidi/>
         <w:spacing w:line="360" w:lineRule="auto"/>
         <w:jc w:val="both"/>
@@ -213,7 +213,7 @@
     </w:p>
     <w:p>
       <w:pPr>
-        <w:pStyle w:val="ListParagraph"/>
+        <w:pStyle w:val="a3"/>
         <w:bidi/>
         <w:spacing w:line="360" w:lineRule="auto"/>
         <w:jc w:val="both"/>
@@ -236,7 +236,7 @@
     </w:p>
     <w:p>
       <w:pPr>
-        <w:pStyle w:val="ListParagraph"/>
+        <w:pStyle w:val="a3"/>
         <w:numPr>
           <w:ilvl w:val="0"/>
           <w:numId w:val="2"/>
@@ -261,19 +261,7 @@
             <w:szCs w:val="28"/>
             <w:u w:val="single"/>
           </w:rPr>
-          <m:t>i</m:t>
-        </m:r>
-        <m:r>
-          <m:rPr>
-            <m:sty m:val="p"/>
-          </m:rPr>
-          <w:rPr>
-            <w:rFonts w:ascii="Cambria Math" w:hAnsi="Cambria Math" w:cs="David"/>
-            <w:sz w:val="28"/>
-            <w:szCs w:val="28"/>
-            <w:u w:val="single"/>
-          </w:rPr>
-          <m:t>nsert(id, rank)</m:t>
+          <m:t>insert(id, rank)</m:t>
         </m:r>
         <m:r>
           <m:rPr>
@@ -300,7 +288,7 @@
     </w:p>
     <w:p>
       <w:pPr>
-        <w:pStyle w:val="ListParagraph"/>
+        <w:pStyle w:val="a3"/>
         <w:numPr>
           <w:ilvl w:val="0"/>
           <w:numId w:val="2"/>
@@ -325,19 +313,7 @@
             <w:szCs w:val="28"/>
             <w:u w:val="single"/>
           </w:rPr>
-          <m:t>r</m:t>
-        </m:r>
-        <m:r>
-          <m:rPr>
-            <m:sty m:val="p"/>
-          </m:rPr>
-          <w:rPr>
-            <w:rFonts w:ascii="Cambria Math" w:hAnsi="Cambria Math" w:cs="David"/>
-            <w:sz w:val="28"/>
-            <w:szCs w:val="28"/>
-            <w:u w:val="single"/>
-          </w:rPr>
-          <m:t>emove(id, rank)</m:t>
+          <m:t>remove(id, rank)</m:t>
         </m:r>
       </m:oMath>
       <w:r>
@@ -352,7 +328,7 @@
     </w:p>
     <w:p>
       <w:pPr>
-        <w:pStyle w:val="ListParagraph"/>
+        <w:pStyle w:val="a3"/>
         <w:numPr>
           <w:ilvl w:val="0"/>
           <w:numId w:val="2"/>
@@ -377,19 +353,7 @@
             <w:szCs w:val="28"/>
             <w:u w:val="single"/>
           </w:rPr>
-          <m:t>getStrongest(</m:t>
-        </m:r>
-        <m:r>
-          <m:rPr>
-            <m:sty m:val="p"/>
-          </m:rPr>
-          <w:rPr>
-            <w:rFonts w:ascii="Cambria Math" w:hAnsi="Cambria Math" w:cs="David"/>
-            <w:sz w:val="28"/>
-            <w:szCs w:val="28"/>
-            <w:u w:val="single"/>
-          </w:rPr>
-          <m:t>)</m:t>
+          <m:t>getStrongest()</m:t>
         </m:r>
         <m:r>
           <m:rPr>
@@ -460,7 +424,7 @@
     </w:p>
     <w:p>
       <w:pPr>
-        <w:pStyle w:val="ListParagraph"/>
+        <w:pStyle w:val="a3"/>
         <w:numPr>
           <w:ilvl w:val="0"/>
           <w:numId w:val="2"/>
@@ -523,7 +487,7 @@
     </w:p>
     <w:p>
       <w:pPr>
-        <w:pStyle w:val="ListParagraph"/>
+        <w:pStyle w:val="a3"/>
         <w:numPr>
           <w:ilvl w:val="0"/>
           <w:numId w:val="2"/>
@@ -566,7 +530,7 @@
     </w:p>
     <w:p>
       <w:pPr>
-        <w:pStyle w:val="ListParagraph"/>
+        <w:pStyle w:val="a3"/>
         <w:numPr>
           <w:ilvl w:val="0"/>
           <w:numId w:val="2"/>
@@ -592,7 +556,7 @@
     </w:p>
     <w:p>
       <w:pPr>
-        <w:pStyle w:val="ListParagraph"/>
+        <w:pStyle w:val="a3"/>
         <w:numPr>
           <w:ilvl w:val="0"/>
           <w:numId w:val="2"/>
@@ -618,7 +582,7 @@
     </w:p>
     <w:p>
       <w:pPr>
-        <w:pStyle w:val="ListParagraph"/>
+        <w:pStyle w:val="a3"/>
         <w:numPr>
           <w:ilvl w:val="0"/>
           <w:numId w:val="2"/>
@@ -688,7 +652,6 @@
           <w:rtl/>
         </w:rPr>
       </w:pPr>
-      <w:proofErr w:type="spellStart"/>
       <w:r>
         <w:rPr>
           <w:rFonts w:ascii="David" w:hAnsi="David" w:cs="David"/>
@@ -698,7 +661,6 @@
         </w:rPr>
         <w:t>Init</w:t>
       </w:r>
-      <w:proofErr w:type="spellEnd"/>
       <w:r>
         <w:rPr>
           <w:rFonts w:ascii="David" w:hAnsi="David" w:cs="David"/>
@@ -742,19 +704,8 @@
           <w:szCs w:val="28"/>
           <w:u w:val="single"/>
         </w:rPr>
-        <w:t xml:space="preserve">Insert, Remove, Find, </w:t>
-      </w:r>
-      <w:proofErr w:type="spellStart"/>
-      <w:r>
-        <w:rPr>
-          <w:rFonts w:ascii="David" w:hAnsi="David" w:cs="David"/>
-          <w:sz w:val="28"/>
-          <w:szCs w:val="28"/>
-          <w:u w:val="single"/>
-        </w:rPr>
-        <w:t>doesExist</w:t>
-      </w:r>
-      <w:proofErr w:type="spellEnd"/>
+        <w:t>Insert, Remove, Find, doesExist</w:t>
+      </w:r>
       <w:r>
         <w:rPr>
           <w:rFonts w:ascii="David" w:hAnsi="David" w:cs="David"/>
@@ -791,7 +742,6 @@
           <w:rtl/>
         </w:rPr>
       </w:pPr>
-      <w:proofErr w:type="spellStart"/>
       <w:r>
         <w:rPr>
           <w:rFonts w:ascii="David" w:hAnsi="David" w:cs="David"/>
@@ -801,7 +751,6 @@
         </w:rPr>
         <w:t>getStrongest</w:t>
       </w:r>
-      <w:proofErr w:type="spellEnd"/>
       <w:r>
         <w:rPr>
           <w:rFonts w:ascii="David" w:hAnsi="David" w:cs="David" w:hint="cs"/>
@@ -969,7 +918,7 @@
     </w:p>
     <w:p>
       <w:pPr>
-        <w:pStyle w:val="ListParagraph"/>
+        <w:pStyle w:val="a3"/>
         <w:numPr>
           <w:ilvl w:val="0"/>
           <w:numId w:val="1"/>
@@ -1033,7 +982,7 @@
     </w:p>
     <w:p>
       <w:pPr>
-        <w:pStyle w:val="ListParagraph"/>
+        <w:pStyle w:val="a3"/>
         <w:bidi/>
         <w:spacing w:line="360" w:lineRule="auto"/>
         <w:jc w:val="both"/>
@@ -1056,7 +1005,7 @@
     </w:p>
     <w:p>
       <w:pPr>
-        <w:pStyle w:val="ListParagraph"/>
+        <w:pStyle w:val="a3"/>
         <w:numPr>
           <w:ilvl w:val="0"/>
           <w:numId w:val="2"/>
@@ -1113,7 +1062,7 @@
     </w:p>
     <w:p>
       <w:pPr>
-        <w:pStyle w:val="ListParagraph"/>
+        <w:pStyle w:val="a3"/>
         <w:numPr>
           <w:ilvl w:val="0"/>
           <w:numId w:val="2"/>
@@ -1187,7 +1136,7 @@
     </w:p>
     <w:p>
       <w:pPr>
-        <w:pStyle w:val="ListParagraph"/>
+        <w:pStyle w:val="a3"/>
         <w:numPr>
           <w:ilvl w:val="0"/>
           <w:numId w:val="2"/>
@@ -1314,7 +1263,6 @@
           <w:rtl/>
         </w:rPr>
       </w:pPr>
-      <w:proofErr w:type="spellStart"/>
       <w:r>
         <w:rPr>
           <w:rFonts w:ascii="David" w:hAnsi="David" w:cs="David"/>
@@ -1324,7 +1272,6 @@
         </w:rPr>
         <w:t>Init</w:t>
       </w:r>
-      <w:proofErr w:type="spellEnd"/>
       <w:r>
         <w:rPr>
           <w:rFonts w:ascii="David" w:hAnsi="David" w:cs="David"/>
@@ -1363,19 +1310,8 @@
           <w:szCs w:val="28"/>
           <w:u w:val="single"/>
         </w:rPr>
-        <w:t xml:space="preserve">Find, Union, </w:t>
-      </w:r>
-      <w:proofErr w:type="spellStart"/>
-      <w:r>
-        <w:rPr>
-          <w:rFonts w:ascii="David" w:hAnsi="David" w:cs="David"/>
-          <w:sz w:val="28"/>
-          <w:szCs w:val="28"/>
-          <w:u w:val="single"/>
-        </w:rPr>
-        <w:t>areConnected</w:t>
-      </w:r>
-      <w:proofErr w:type="spellEnd"/>
+        <w:t>Find, Union, areConnected</w:t>
+      </w:r>
       <w:r>
         <w:rPr>
           <w:rFonts w:ascii="David" w:hAnsi="David" w:cs="David"/>
@@ -1438,18 +1374,7 @@
             <w:sz w:val="28"/>
             <w:szCs w:val="28"/>
           </w:rPr>
-          <m:t>n</m:t>
-        </m:r>
-        <m:r>
-          <m:rPr>
-            <m:sty m:val="p"/>
-          </m:rPr>
-          <w:rPr>
-            <w:rFonts w:ascii="Cambria Math" w:hAnsi="Cambria Math" w:cs="David"/>
-            <w:sz w:val="28"/>
-            <w:szCs w:val="28"/>
-          </w:rPr>
-          <m:t>)</m:t>
+          <m:t>n)</m:t>
         </m:r>
         <m:r>
           <m:rPr>
@@ -1580,7 +1505,7 @@
     </w:p>
     <w:p>
       <w:pPr>
-        <w:pStyle w:val="ListParagraph"/>
+        <w:pStyle w:val="a3"/>
         <w:numPr>
           <w:ilvl w:val="0"/>
           <w:numId w:val="1"/>
@@ -1635,7 +1560,7 @@
     </w:p>
     <w:p>
       <w:pPr>
-        <w:pStyle w:val="ListParagraph"/>
+        <w:pStyle w:val="a3"/>
         <w:bidi/>
         <w:spacing w:line="360" w:lineRule="auto"/>
         <w:jc w:val="both"/>
@@ -1745,7 +1670,7 @@
     </w:p>
     <w:p>
       <w:pPr>
-        <w:pStyle w:val="ListParagraph"/>
+        <w:pStyle w:val="a3"/>
         <w:bidi/>
         <w:spacing w:line="360" w:lineRule="auto"/>
         <w:jc w:val="both"/>
@@ -1768,7 +1693,7 @@
     </w:p>
     <w:p>
       <w:pPr>
-        <w:pStyle w:val="ListParagraph"/>
+        <w:pStyle w:val="a3"/>
         <w:numPr>
           <w:ilvl w:val="0"/>
           <w:numId w:val="2"/>
@@ -1782,7 +1707,6 @@
           <w:szCs w:val="28"/>
         </w:rPr>
       </w:pPr>
-      <w:proofErr w:type="gramStart"/>
       <w:r>
         <w:rPr>
           <w:rFonts w:ascii="David" w:hAnsi="David" w:cs="David"/>
@@ -1790,17 +1714,7 @@
           <w:szCs w:val="28"/>
           <w:u w:val="single"/>
         </w:rPr>
-        <w:t>Insert(</w:t>
-      </w:r>
-      <w:proofErr w:type="gramEnd"/>
-      <w:r>
-        <w:rPr>
-          <w:rFonts w:ascii="David" w:hAnsi="David" w:cs="David"/>
-          <w:sz w:val="28"/>
-          <w:szCs w:val="28"/>
-          <w:u w:val="single"/>
-        </w:rPr>
-        <w:t>key, value)</w:t>
+        <w:t>Insert(key, value)</w:t>
       </w:r>
       <m:oMath>
         <m:r>
@@ -1828,7 +1742,7 @@
     </w:p>
     <w:p>
       <w:pPr>
-        <w:pStyle w:val="ListParagraph"/>
+        <w:pStyle w:val="a3"/>
         <w:numPr>
           <w:ilvl w:val="0"/>
           <w:numId w:val="2"/>
@@ -1868,7 +1782,7 @@
     </w:p>
     <w:p>
       <w:pPr>
-        <w:pStyle w:val="ListParagraph"/>
+        <w:pStyle w:val="a3"/>
         <w:numPr>
           <w:ilvl w:val="0"/>
           <w:numId w:val="2"/>
@@ -2105,7 +2019,7 @@
     </w:p>
     <w:p>
       <w:pPr>
-        <w:pStyle w:val="ListParagraph"/>
+        <w:pStyle w:val="a3"/>
         <w:numPr>
           <w:ilvl w:val="0"/>
           <w:numId w:val="2"/>
@@ -2186,7 +2100,7 @@
     </w:p>
     <w:p>
       <w:pPr>
-        <w:pStyle w:val="ListParagraph"/>
+        <w:pStyle w:val="a3"/>
         <w:numPr>
           <w:ilvl w:val="1"/>
           <w:numId w:val="2"/>
@@ -2214,7 +2128,7 @@
     </w:p>
     <w:p>
       <w:pPr>
-        <w:pStyle w:val="ListParagraph"/>
+        <w:pStyle w:val="a3"/>
         <w:numPr>
           <w:ilvl w:val="1"/>
           <w:numId w:val="2"/>
@@ -2291,7 +2205,7 @@
     </w:p>
     <w:p>
       <w:pPr>
-        <w:pStyle w:val="ListParagraph"/>
+        <w:pStyle w:val="a3"/>
         <w:numPr>
           <w:ilvl w:val="0"/>
           <w:numId w:val="2"/>
@@ -2347,7 +2261,7 @@
     </w:p>
     <w:p>
       <w:pPr>
-        <w:pStyle w:val="ListParagraph"/>
+        <w:pStyle w:val="a3"/>
         <w:numPr>
           <w:ilvl w:val="1"/>
           <w:numId w:val="2"/>
@@ -2375,7 +2289,7 @@
     </w:p>
     <w:p>
       <w:pPr>
-        <w:pStyle w:val="ListParagraph"/>
+        <w:pStyle w:val="a3"/>
         <w:numPr>
           <w:ilvl w:val="0"/>
           <w:numId w:val="2"/>
@@ -2405,7 +2319,7 @@
     </w:p>
     <w:p>
       <w:pPr>
-        <w:pStyle w:val="ListParagraph"/>
+        <w:pStyle w:val="a3"/>
         <w:numPr>
           <w:ilvl w:val="1"/>
           <w:numId w:val="2"/>
@@ -2517,6 +2431,7 @@
       <w:r>
         <w:rPr>
           <w:rFonts w:cs="Arial"/>
+          <w:noProof/>
           <w:rtl/>
         </w:rPr>
         <w:drawing>
@@ -2555,8 +2470,1542 @@
           </wp:inline>
         </w:drawing>
       </w:r>
+    </w:p>
+    <w:p>
+      <w:pPr>
+        <w:bidi/>
+        <w:jc w:val="both"/>
+        <w:rPr>
+          <w:b/>
+          <w:bCs/>
+          <w:sz w:val="28"/>
+          <w:szCs w:val="28"/>
+          <w:u w:val="single"/>
+          <w:rtl/>
+        </w:rPr>
+      </w:pPr>
+    </w:p>
+    <w:p>
+      <w:pPr>
+        <w:bidi/>
+        <w:jc w:val="both"/>
+        <w:rPr>
+          <w:b/>
+          <w:bCs/>
+          <w:sz w:val="28"/>
+          <w:szCs w:val="28"/>
+          <w:u w:val="single"/>
+          <w:rtl/>
+        </w:rPr>
+      </w:pPr>
+    </w:p>
+    <w:p>
+      <w:pPr>
+        <w:bidi/>
+        <w:jc w:val="both"/>
+        <w:rPr>
+          <w:b/>
+          <w:bCs/>
+          <w:sz w:val="28"/>
+          <w:szCs w:val="28"/>
+          <w:u w:val="single"/>
+          <w:rtl/>
+        </w:rPr>
+      </w:pPr>
+      <w:r>
+        <w:rPr>
+          <w:rFonts w:hint="cs"/>
+          <w:b/>
+          <w:bCs/>
+          <w:sz w:val="28"/>
+          <w:szCs w:val="28"/>
+          <w:u w:val="single"/>
+          <w:rtl/>
+        </w:rPr>
+        <w:t>תיאור הפעולות</w:t>
+      </w:r>
+    </w:p>
+    <w:p>
+      <w:pPr>
+        <w:bidi/>
+        <w:jc w:val="both"/>
+        <w:rPr>
+          <w:rFonts w:hint="cs"/>
+          <w:rtl/>
+        </w:rPr>
+      </w:pPr>
+    </w:p>
+    <w:p>
+      <w:pPr>
+        <w:bidi/>
+        <w:jc w:val="both"/>
+        <w:rPr>
+          <w:rFonts w:hint="cs"/>
+          <w:rtl/>
+        </w:rPr>
+      </w:pPr>
+      <w:r>
+        <w:rPr>
+          <w:u w:val="single"/>
+        </w:rPr>
+        <w:t>Init</w:t>
+      </w:r>
+      <w:r>
+        <w:rPr>
+          <w:rFonts w:hint="cs"/>
+          <w:u w:val="single"/>
+          <w:rtl/>
+        </w:rPr>
+        <w:t xml:space="preserve">: </w:t>
+      </w:r>
+      <w:r>
+        <w:rPr>
+          <w:rFonts w:hint="cs"/>
+          <w:rtl/>
+        </w:rPr>
+        <w:t>נאתחל את שלושת מבני הנתונים הקיימים-</w:t>
+      </w:r>
+    </w:p>
+    <w:p>
+      <w:pPr>
+        <w:pStyle w:val="a3"/>
+        <w:numPr>
+          <w:ilvl w:val="0"/>
+          <w:numId w:val="4"/>
+        </w:numPr>
+        <w:bidi/>
+        <w:jc w:val="both"/>
+      </w:pPr>
+      <w:r>
+        <w:rPr>
+          <w:rFonts w:hint="cs"/>
+          <w:rtl/>
+        </w:rPr>
+        <w:t xml:space="preserve">ניצור עץ דרגות מסוג </w:t>
+      </w:r>
+      <w:r>
+        <w:rPr>
+          <w:rFonts w:hint="cs"/>
+        </w:rPr>
+        <w:t>AVL</w:t>
+      </w:r>
+      <w:r>
+        <w:rPr>
+          <w:rFonts w:hint="cs"/>
+          <w:rtl/>
+        </w:rPr>
+        <w:t xml:space="preserve"> ריק </w:t>
+      </w:r>
+      <w:r>
+        <w:t>O(1)</w:t>
+      </w:r>
+    </w:p>
+    <w:p>
+      <w:pPr>
+        <w:pStyle w:val="a3"/>
+        <w:numPr>
+          <w:ilvl w:val="0"/>
+          <w:numId w:val="4"/>
+        </w:numPr>
+        <w:bidi/>
+        <w:jc w:val="both"/>
+      </w:pPr>
+      <w:r>
+        <w:rPr>
+          <w:rFonts w:hint="cs"/>
+          <w:rtl/>
+        </w:rPr>
+        <w:t xml:space="preserve">נאתחל טבלת ערבול ונאתחל מערך בגודל התחלתי קבוע </w:t>
+      </w:r>
+      <w:r>
+        <w:t>O(1)</w:t>
+      </w:r>
+      <w:r>
+        <w:rPr>
+          <w:rFonts w:hint="cs"/>
+          <w:rtl/>
+        </w:rPr>
+        <w:t xml:space="preserve"> (כפי שנלמד בהרצאה)</w:t>
+      </w:r>
+    </w:p>
+    <w:p>
+      <w:pPr>
+        <w:pStyle w:val="a3"/>
+        <w:numPr>
+          <w:ilvl w:val="0"/>
+          <w:numId w:val="4"/>
+        </w:numPr>
+        <w:bidi/>
+        <w:jc w:val="both"/>
+      </w:pPr>
+      <w:r>
+        <w:rPr>
+          <w:rFonts w:hint="cs"/>
+          <w:rtl/>
+        </w:rPr>
+        <w:t xml:space="preserve">ניצור </w:t>
+      </w:r>
+      <w:r>
+        <w:t>n</w:t>
+      </w:r>
+      <w:r>
+        <w:rPr>
+          <w:rFonts w:hint="cs"/>
+          <w:rtl/>
+        </w:rPr>
+        <w:t xml:space="preserve"> קבוצות סינגלטונים ב</w:t>
+      </w:r>
+      <w:r>
+        <w:t>Union-Find</w:t>
+      </w:r>
+      <w:r>
+        <w:rPr>
+          <w:rFonts w:hint="cs"/>
+          <w:rtl/>
+        </w:rPr>
+        <w:t xml:space="preserve"> על פי ה-</w:t>
+      </w:r>
+      <w:r>
+        <w:t>n</w:t>
+      </w:r>
+      <w:r>
+        <w:rPr>
+          <w:rFonts w:hint="cs"/>
+          <w:rtl/>
+        </w:rPr>
+        <w:t xml:space="preserve"> שקיבלנו כקלט. </w:t>
+      </w:r>
+      <w:r>
+        <w:t>O(n)</w:t>
+      </w:r>
+    </w:p>
+    <w:p>
+      <w:pPr>
+        <w:bidi/>
+        <w:jc w:val="both"/>
+        <w:rPr>
+          <w:rtl/>
+        </w:rPr>
+      </w:pPr>
+      <w:r>
+        <w:rPr>
+          <w:rFonts w:hint="cs"/>
+          <w:rtl/>
+        </w:rPr>
+        <w:t xml:space="preserve">סה"כ סיבוכיות הזמן הינה </w:t>
+      </w:r>
+      <w:r>
+        <w:t>O(n)</w:t>
+      </w:r>
+      <w:r>
+        <w:rPr>
+          <w:rFonts w:hint="cs"/>
+          <w:rtl/>
+        </w:rPr>
+        <w:t xml:space="preserve"> במקרה הגרוע כנדרש.</w:t>
+      </w:r>
+    </w:p>
+    <w:p>
+      <w:pPr>
+        <w:bidi/>
+        <w:jc w:val="both"/>
+        <w:rPr>
+          <w:rtl/>
+        </w:rPr>
+      </w:pPr>
+    </w:p>
+    <w:p>
+      <w:pPr>
+        <w:bidi/>
+        <w:jc w:val="both"/>
+        <w:rPr>
+          <w:rtl/>
+        </w:rPr>
+      </w:pPr>
+    </w:p>
+    <w:p>
+      <w:pPr>
+        <w:bidi/>
+        <w:jc w:val="both"/>
+        <w:rPr>
+          <w:u w:val="single"/>
+          <w:rtl/>
+        </w:rPr>
+      </w:pPr>
+    </w:p>
+    <w:p>
+      <w:pPr>
+        <w:bidi/>
+        <w:jc w:val="both"/>
+        <w:rPr>
+          <w:rFonts w:hint="cs"/>
+          <w:rtl/>
+        </w:rPr>
+      </w:pPr>
+      <w:r>
+        <w:rPr>
+          <w:u w:val="single"/>
+        </w:rPr>
+        <w:lastRenderedPageBreak/>
+        <w:t>AddStudent</w:t>
+      </w:r>
+      <w:r>
+        <w:rPr>
+          <w:rFonts w:hint="cs"/>
+          <w:u w:val="single"/>
+          <w:rtl/>
+        </w:rPr>
+        <w:t>:</w:t>
+      </w:r>
+      <w:r>
+        <w:rPr>
+          <w:rFonts w:hint="cs"/>
+          <w:rtl/>
+        </w:rPr>
+        <w:t xml:space="preserve"> נבצע הוספה של הסטודנט למערכת-</w:t>
+      </w:r>
+    </w:p>
+    <w:p>
+      <w:pPr>
+        <w:pStyle w:val="a3"/>
+        <w:numPr>
+          <w:ilvl w:val="0"/>
+          <w:numId w:val="5"/>
+        </w:numPr>
+        <w:bidi/>
+        <w:jc w:val="both"/>
+        <w:rPr>
+          <w:rFonts w:hint="cs"/>
+        </w:rPr>
+      </w:pPr>
+      <w:r>
+        <w:rPr>
+          <w:rFonts w:hint="cs"/>
+          <w:rtl/>
+        </w:rPr>
+        <w:t>נוסיף את הסטודנט לטבלת הערבול על פי ה</w:t>
+      </w:r>
+      <w:r>
+        <w:t>StudentID</w:t>
+      </w:r>
+      <w:r>
+        <w:rPr>
+          <w:rFonts w:hint="cs"/>
+          <w:rtl/>
+        </w:rPr>
+        <w:t xml:space="preserve"> שלו </w:t>
+      </w:r>
+      <w:r>
+        <w:rPr>
+          <w:rFonts w:hint="cs"/>
+          <w:rtl/>
+        </w:rPr>
+        <w:t xml:space="preserve">. </w:t>
+      </w:r>
+      <w:r>
+        <w:t>O(1)</w:t>
+      </w:r>
+      <w:r>
+        <w:rPr>
+          <w:rFonts w:hint="cs"/>
+          <w:rtl/>
+        </w:rPr>
+        <w:t xml:space="preserve"> משוערך בממוצע על הקלט.</w:t>
+      </w:r>
+    </w:p>
+    <w:p>
+      <w:pPr>
+        <w:pStyle w:val="a3"/>
+        <w:numPr>
+          <w:ilvl w:val="0"/>
+          <w:numId w:val="5"/>
+        </w:numPr>
+        <w:bidi/>
+        <w:jc w:val="both"/>
+      </w:pPr>
+      <w:r>
+        <w:rPr>
+          <w:rFonts w:hint="cs"/>
+          <w:rtl/>
+        </w:rPr>
+        <w:t xml:space="preserve">נוסיף את הסטודנט למערך העצים לפי </w:t>
+      </w:r>
+      <w:r>
+        <w:t>find(team)</w:t>
+      </w:r>
+      <w:r>
+        <w:rPr>
+          <w:rFonts w:hint="cs"/>
+          <w:rtl/>
+        </w:rPr>
+        <w:t xml:space="preserve"> הספציפי שלו. </w:t>
+      </w:r>
+      <w:r>
+        <w:t>O(logk+log*n)</w:t>
+      </w:r>
+    </w:p>
+    <w:p>
+      <w:pPr>
+        <w:pStyle w:val="a3"/>
+        <w:numPr>
+          <w:ilvl w:val="0"/>
+          <w:numId w:val="5"/>
+        </w:numPr>
+        <w:bidi/>
+        <w:jc w:val="both"/>
+      </w:pPr>
+      <w:r>
+        <w:rPr>
+          <w:rFonts w:hint="cs"/>
+          <w:rtl/>
+        </w:rPr>
+        <w:t>נבצע בדיקה ועדכון ל</w:t>
+      </w:r>
+      <w:r>
+        <w:t>maxID</w:t>
+      </w:r>
+      <w:r>
+        <w:rPr>
+          <w:rFonts w:hint="cs"/>
+          <w:rtl/>
+        </w:rPr>
+        <w:t xml:space="preserve"> של הצוות שאליו הוספנו את הסטודנט. </w:t>
+      </w:r>
+      <w:r>
+        <w:t>O(1)</w:t>
+      </w:r>
+    </w:p>
+    <w:p>
+      <w:pPr>
+        <w:bidi/>
+        <w:jc w:val="both"/>
+        <w:rPr>
+          <w:rtl/>
+        </w:rPr>
+      </w:pPr>
+      <w:r>
+        <w:rPr>
+          <w:rFonts w:hint="cs"/>
+          <w:rtl/>
+        </w:rPr>
+        <w:t xml:space="preserve">סה"כ סיבוכיות הזמן הינה </w:t>
+      </w:r>
+      <w:r>
+        <w:t>O(logk+log*n)</w:t>
+      </w:r>
+      <w:r>
+        <w:rPr>
+          <w:rFonts w:hint="cs"/>
+          <w:rtl/>
+        </w:rPr>
+        <w:t xml:space="preserve"> משוערך בממוצע על הקלט כנדרש.</w:t>
+      </w:r>
+    </w:p>
+    <w:p>
+      <w:pPr>
+        <w:bidi/>
+        <w:jc w:val="both"/>
+        <w:rPr>
+          <w:rtl/>
+        </w:rPr>
+      </w:pPr>
+    </w:p>
+    <w:p>
+      <w:pPr>
+        <w:bidi/>
+        <w:jc w:val="both"/>
+        <w:rPr>
+          <w:rFonts w:hint="cs"/>
+          <w:rtl/>
+        </w:rPr>
+      </w:pPr>
+      <w:r>
+        <w:rPr>
+          <w:u w:val="single"/>
+        </w:rPr>
+        <w:t>RemoveStudent</w:t>
+      </w:r>
+      <w:r>
+        <w:rPr>
+          <w:rFonts w:hint="cs"/>
+          <w:u w:val="single"/>
+          <w:rtl/>
+        </w:rPr>
+        <w:t>:</w:t>
+      </w:r>
+      <w:r>
+        <w:rPr>
+          <w:rFonts w:hint="cs"/>
+          <w:rtl/>
+        </w:rPr>
+        <w:t xml:space="preserve"> נבצע הסרה של הסטודנט מן המערכת-</w:t>
+      </w:r>
+    </w:p>
+    <w:p>
+      <w:pPr>
+        <w:pStyle w:val="a3"/>
+        <w:numPr>
+          <w:ilvl w:val="0"/>
+          <w:numId w:val="5"/>
+        </w:numPr>
+        <w:bidi/>
+        <w:jc w:val="both"/>
+        <w:rPr>
+          <w:rFonts w:hint="cs"/>
+        </w:rPr>
+      </w:pPr>
+      <w:r>
+        <w:rPr>
+          <w:rFonts w:hint="cs"/>
+          <w:rtl/>
+        </w:rPr>
+        <w:t>נסיר</w:t>
+      </w:r>
+      <w:r>
+        <w:rPr>
+          <w:rFonts w:hint="cs"/>
+          <w:rtl/>
+        </w:rPr>
+        <w:t xml:space="preserve"> את הסטודנט </w:t>
+      </w:r>
+      <w:r>
+        <w:rPr>
+          <w:rFonts w:hint="cs"/>
+          <w:rtl/>
+        </w:rPr>
+        <w:t>מ</w:t>
+      </w:r>
+      <w:r>
+        <w:rPr>
+          <w:rFonts w:hint="cs"/>
+          <w:rtl/>
+        </w:rPr>
+        <w:t>טבלת הערבול על פי ה</w:t>
+      </w:r>
+      <w:r>
+        <w:t>StudentID</w:t>
+      </w:r>
+      <w:r>
+        <w:rPr>
+          <w:rFonts w:hint="cs"/>
+          <w:rtl/>
+        </w:rPr>
+        <w:t xml:space="preserve"> שלו </w:t>
+      </w:r>
+      <w:r>
+        <w:rPr>
+          <w:rFonts w:hint="cs"/>
+          <w:rtl/>
+        </w:rPr>
+        <w:t xml:space="preserve">. </w:t>
+      </w:r>
+      <w:r>
+        <w:t>O(1)</w:t>
+      </w:r>
+      <w:r>
+        <w:rPr>
+          <w:rFonts w:hint="cs"/>
+          <w:rtl/>
+        </w:rPr>
+        <w:t xml:space="preserve"> משוערך בממוצע על הקלט.</w:t>
+      </w:r>
+    </w:p>
+    <w:p>
+      <w:pPr>
+        <w:pStyle w:val="a3"/>
+        <w:numPr>
+          <w:ilvl w:val="0"/>
+          <w:numId w:val="5"/>
+        </w:numPr>
+        <w:bidi/>
+        <w:jc w:val="both"/>
+      </w:pPr>
+      <w:r>
+        <w:rPr>
+          <w:rFonts w:hint="cs"/>
+          <w:rtl/>
+        </w:rPr>
+        <w:t xml:space="preserve">נסיר את הסטודנט </w:t>
+      </w:r>
+      <w:r>
+        <w:rPr>
+          <w:rFonts w:hint="cs"/>
+          <w:rtl/>
+        </w:rPr>
+        <w:t>מ</w:t>
+      </w:r>
+      <w:r>
+        <w:rPr>
+          <w:rFonts w:hint="cs"/>
+          <w:rtl/>
+        </w:rPr>
+        <w:t xml:space="preserve">מערך העצים לפי </w:t>
+      </w:r>
+      <w:r>
+        <w:t>find(team)</w:t>
+      </w:r>
+      <w:r>
+        <w:rPr>
+          <w:rFonts w:hint="cs"/>
+          <w:rtl/>
+        </w:rPr>
+        <w:t xml:space="preserve"> הספציפי שלו. </w:t>
+      </w:r>
+      <w:r>
+        <w:t>O(logk+log*n)</w:t>
+      </w:r>
+    </w:p>
+    <w:p>
+      <w:pPr>
+        <w:pStyle w:val="a3"/>
+        <w:numPr>
+          <w:ilvl w:val="0"/>
+          <w:numId w:val="5"/>
+        </w:numPr>
+        <w:bidi/>
+        <w:jc w:val="both"/>
+      </w:pPr>
+      <w:r>
+        <w:rPr>
+          <w:rFonts w:hint="cs"/>
+          <w:rtl/>
+        </w:rPr>
+        <w:t>נבצע בדיקה ועדכון ל</w:t>
+      </w:r>
+      <w:r>
+        <w:t>maxID</w:t>
+      </w:r>
+      <w:r>
+        <w:rPr>
+          <w:rFonts w:hint="cs"/>
+          <w:rtl/>
+        </w:rPr>
+        <w:t xml:space="preserve"> של הצוות </w:t>
+      </w:r>
+      <w:r>
+        <w:rPr>
+          <w:rFonts w:hint="cs"/>
+          <w:rtl/>
+        </w:rPr>
+        <w:t>שממנו</w:t>
+      </w:r>
+      <w:r>
+        <w:rPr>
+          <w:rFonts w:hint="cs"/>
+          <w:rtl/>
+        </w:rPr>
+        <w:t xml:space="preserve"> </w:t>
+      </w:r>
+      <w:r>
+        <w:rPr>
+          <w:rFonts w:hint="cs"/>
+          <w:rtl/>
+        </w:rPr>
+        <w:t>הסרנו</w:t>
+      </w:r>
+      <w:r>
+        <w:rPr>
+          <w:rFonts w:hint="cs"/>
+          <w:rtl/>
+        </w:rPr>
+        <w:t xml:space="preserve"> את הסטודנט. </w:t>
+      </w:r>
+      <w:r>
+        <w:t>O(</w:t>
+      </w:r>
+      <w:r>
+        <w:t>logk</w:t>
+      </w:r>
+      <w:r>
+        <w:t>)</w:t>
+      </w:r>
+      <w:r>
+        <w:rPr>
+          <w:rFonts w:hint="cs"/>
+          <w:rtl/>
+        </w:rPr>
+        <w:t xml:space="preserve"> במקרה הגרוע.</w:t>
+      </w:r>
       <w:bookmarkStart w:id="0" w:name="_GoBack"/>
       <w:bookmarkEnd w:id="0"/>
+    </w:p>
+    <w:p>
+      <w:pPr>
+        <w:bidi/>
+        <w:jc w:val="both"/>
+        <w:rPr>
+          <w:rtl/>
+        </w:rPr>
+      </w:pPr>
+      <w:r>
+        <w:rPr>
+          <w:rFonts w:hint="cs"/>
+          <w:rtl/>
+        </w:rPr>
+        <w:t xml:space="preserve">סה"כ סיבוכיות הזמן הינה </w:t>
+      </w:r>
+      <w:r>
+        <w:t>O(logk+log*n)</w:t>
+      </w:r>
+      <w:r>
+        <w:rPr>
+          <w:rFonts w:hint="cs"/>
+          <w:rtl/>
+        </w:rPr>
+        <w:t xml:space="preserve"> משוערך בממוצע על הקלט כנדרש.</w:t>
+      </w:r>
+    </w:p>
+    <w:p>
+      <w:pPr>
+        <w:bidi/>
+        <w:jc w:val="both"/>
+        <w:rPr>
+          <w:rtl/>
+        </w:rPr>
+      </w:pPr>
+    </w:p>
+    <w:p>
+      <w:pPr>
+        <w:bidi/>
+        <w:jc w:val="both"/>
+        <w:rPr>
+          <w:rFonts w:hint="cs"/>
+          <w:rtl/>
+        </w:rPr>
+      </w:pPr>
+      <w:r>
+        <w:t>JoinTeams</w:t>
+      </w:r>
+      <w:r>
+        <w:rPr>
+          <w:rFonts w:hint="cs"/>
+          <w:rtl/>
+        </w:rPr>
+        <w:t>: נבצע איחוד לקבוצות באופן הבא-</w:t>
+      </w:r>
+    </w:p>
+    <w:p>
+      <w:pPr>
+        <w:pStyle w:val="a3"/>
+        <w:numPr>
+          <w:ilvl w:val="0"/>
+          <w:numId w:val="7"/>
+        </w:numPr>
+        <w:bidi/>
+        <w:jc w:val="both"/>
+      </w:pPr>
+      <w:r>
+        <w:rPr>
+          <w:rFonts w:hint="cs"/>
+          <w:rtl/>
+        </w:rPr>
+        <w:t xml:space="preserve">נבצע איחוד על הקבוצות </w:t>
+      </w:r>
+      <w:r>
+        <w:t>T1 T2</w:t>
+      </w:r>
+      <w:r>
+        <w:rPr>
+          <w:rFonts w:hint="cs"/>
+          <w:rtl/>
+        </w:rPr>
+        <w:t xml:space="preserve"> בעזרת פעולת </w:t>
+      </w:r>
+      <w:r>
+        <w:t>Union</w:t>
+      </w:r>
+      <w:r>
+        <w:rPr>
+          <w:rFonts w:hint="cs"/>
+          <w:rtl/>
+        </w:rPr>
+        <w:t xml:space="preserve">. </w:t>
+      </w:r>
+      <w:r>
+        <w:t>O(log*n)</w:t>
+      </w:r>
+      <w:r>
+        <w:rPr>
+          <w:rFonts w:hint="cs"/>
+          <w:rtl/>
+        </w:rPr>
+        <w:t xml:space="preserve"> משוערך.</w:t>
+      </w:r>
+    </w:p>
+    <w:p>
+      <w:pPr>
+        <w:pStyle w:val="a3"/>
+        <w:numPr>
+          <w:ilvl w:val="0"/>
+          <w:numId w:val="7"/>
+        </w:numPr>
+        <w:bidi/>
+        <w:jc w:val="both"/>
+      </w:pPr>
+      <w:r>
+        <w:rPr>
+          <w:rFonts w:hint="cs"/>
+          <w:rtl/>
+        </w:rPr>
+        <w:t xml:space="preserve">נאחד את עצי המערכים הרלוונטים ונשמור אותם במקום קבוע מראש. </w:t>
+      </w:r>
+      <w:r>
+        <w:t>O(k</w:t>
+      </w:r>
+      <w:r>
+        <w:rPr>
+          <w:vertAlign w:val="subscript"/>
+        </w:rPr>
+        <w:t>1</w:t>
+      </w:r>
+      <w:r>
+        <w:t>+k</w:t>
+      </w:r>
+      <w:r>
+        <w:rPr>
+          <w:vertAlign w:val="subscript"/>
+        </w:rPr>
+        <w:t>2</w:t>
+      </w:r>
+      <w:r>
+        <w:t>)</w:t>
+      </w:r>
+    </w:p>
+    <w:p>
+      <w:pPr>
+        <w:bidi/>
+        <w:jc w:val="both"/>
+      </w:pPr>
+      <w:r>
+        <w:rPr>
+          <w:rFonts w:hint="cs"/>
+          <w:rtl/>
+        </w:rPr>
+        <w:t xml:space="preserve">סה"כ סיבוכיות הזמן הינה </w:t>
+      </w:r>
+      <w:r>
+        <w:t>O(log*n</w:t>
+      </w:r>
+      <w:r>
+        <w:t>+</w:t>
+      </w:r>
+      <w:r>
+        <w:t xml:space="preserve"> </w:t>
+      </w:r>
+      <w:r>
+        <w:t>k</w:t>
+      </w:r>
+      <w:r>
+        <w:rPr>
+          <w:vertAlign w:val="subscript"/>
+        </w:rPr>
+        <w:t>1</w:t>
+      </w:r>
+      <w:r>
+        <w:t>+k</w:t>
+      </w:r>
+      <w:r>
+        <w:rPr>
+          <w:vertAlign w:val="subscript"/>
+        </w:rPr>
+        <w:t>2</w:t>
+      </w:r>
+      <w:r>
+        <w:t>)</w:t>
+      </w:r>
+      <w:r>
+        <w:rPr>
+          <w:rFonts w:hint="cs"/>
+          <w:rtl/>
+        </w:rPr>
+        <w:t xml:space="preserve"> משוערך כנדרש.</w:t>
+      </w:r>
+    </w:p>
+    <w:p>
+      <w:pPr>
+        <w:bidi/>
+        <w:jc w:val="both"/>
+      </w:pPr>
+    </w:p>
+    <w:p>
+      <w:pPr>
+        <w:bidi/>
+        <w:jc w:val="both"/>
+        <w:rPr>
+          <w:rFonts w:hint="cs"/>
+          <w:rtl/>
+        </w:rPr>
+      </w:pPr>
+      <w:r>
+        <w:t>TeamFight</w:t>
+      </w:r>
+      <w:r>
+        <w:rPr>
+          <w:rFonts w:hint="cs"/>
+          <w:rtl/>
+        </w:rPr>
+        <w:t>: נבצע קרב בין 2 הקבוצות-</w:t>
+      </w:r>
+    </w:p>
+    <w:p>
+      <w:pPr>
+        <w:pStyle w:val="a3"/>
+        <w:numPr>
+          <w:ilvl w:val="0"/>
+          <w:numId w:val="8"/>
+        </w:numPr>
+        <w:bidi/>
+        <w:jc w:val="both"/>
+        <w:rPr>
+          <w:rFonts w:hint="cs"/>
+        </w:rPr>
+      </w:pPr>
+      <w:r>
+        <w:rPr>
+          <w:rFonts w:hint="cs"/>
+          <w:rtl/>
+        </w:rPr>
+        <w:t xml:space="preserve">תחילה נמצא את שני הצוותים בעזרת </w:t>
+      </w:r>
+      <w:r>
+        <w:t>find</w:t>
+      </w:r>
+      <w:r>
+        <w:rPr>
+          <w:rFonts w:hint="cs"/>
+          <w:rtl/>
+        </w:rPr>
+        <w:t xml:space="preserve"> על שני הקבוצות. </w:t>
+      </w:r>
+      <w:r>
+        <w:t>O(log*n)</w:t>
+      </w:r>
+      <w:r>
+        <w:rPr>
+          <w:rFonts w:hint="cs"/>
+          <w:rtl/>
+        </w:rPr>
+        <w:t xml:space="preserve"> </w:t>
+      </w:r>
+      <w:r>
+        <w:rPr>
+          <w:rFonts w:hint="cs"/>
+          <w:rtl/>
+        </w:rPr>
+        <w:t>משוערך</w:t>
+      </w:r>
+      <w:r>
+        <w:rPr>
+          <w:rFonts w:hint="cs"/>
+          <w:rtl/>
+        </w:rPr>
+        <w:t>.</w:t>
+      </w:r>
+    </w:p>
+    <w:p>
+      <w:pPr>
+        <w:pStyle w:val="a3"/>
+        <w:numPr>
+          <w:ilvl w:val="0"/>
+          <w:numId w:val="8"/>
+        </w:numPr>
+        <w:bidi/>
+        <w:jc w:val="both"/>
+        <w:rPr>
+          <w:rFonts w:hint="cs"/>
+        </w:rPr>
+      </w:pPr>
+      <w:r>
+        <w:rPr>
+          <w:rFonts w:hint="cs"/>
+          <w:rtl/>
+        </w:rPr>
+        <w:t>ניגש לעצי ה</w:t>
+      </w:r>
+      <w:r>
+        <w:t>avl</w:t>
+      </w:r>
+      <w:r>
+        <w:rPr>
+          <w:rFonts w:hint="cs"/>
+          <w:rtl/>
+        </w:rPr>
+        <w:t xml:space="preserve"> המתאימים ובעזרת אלגוריתם </w:t>
+      </w:r>
+      <w:r>
+        <w:t>select</w:t>
+      </w:r>
+      <w:r>
+        <w:rPr>
+          <w:rFonts w:hint="cs"/>
+          <w:rtl/>
+        </w:rPr>
+        <w:t xml:space="preserve"> על שני העצים נוציא את סכום </w:t>
+      </w:r>
+      <w:r>
+        <w:t>n</w:t>
+      </w:r>
+      <w:r>
+        <w:rPr>
+          <w:rFonts w:hint="cs"/>
+          <w:rtl/>
+        </w:rPr>
+        <w:t xml:space="preserve"> החזקים ביותר(אלגוריתם </w:t>
+      </w:r>
+      <w:r>
+        <w:t>select</w:t>
+      </w:r>
+      <w:r>
+        <w:rPr>
+          <w:rFonts w:hint="cs"/>
+          <w:rtl/>
+        </w:rPr>
+        <w:t xml:space="preserve"> יביא אותנו אל הנק' שממנה המידע הנוסף שיישמר בצומת הוא בדיוק סכום כל הימניים ממנו, כלומר גדולים ממנו ולכן זהו אכן סכום </w:t>
+      </w:r>
+      <w:r>
+        <w:t>n</w:t>
+      </w:r>
+      <w:r>
+        <w:rPr>
+          <w:rFonts w:hint="cs"/>
+          <w:rtl/>
+        </w:rPr>
+        <w:t xml:space="preserve"> החזקים ביותר בעץ הנוכחי). </w:t>
+      </w:r>
+      <w:r>
+        <w:t>O(logk)</w:t>
+      </w:r>
+      <w:r>
+        <w:rPr>
+          <w:rFonts w:hint="cs"/>
+          <w:rtl/>
+        </w:rPr>
+        <w:t>.</w:t>
+      </w:r>
+    </w:p>
+    <w:p>
+      <w:pPr>
+        <w:pStyle w:val="a3"/>
+        <w:numPr>
+          <w:ilvl w:val="0"/>
+          <w:numId w:val="8"/>
+        </w:numPr>
+        <w:bidi/>
+        <w:jc w:val="both"/>
+      </w:pPr>
+      <w:r>
+        <w:rPr>
+          <w:rFonts w:hint="cs"/>
+          <w:rtl/>
+        </w:rPr>
+        <w:t>נעדכן נצחונות של הצוות הרלוונטי במידה וקיימים.</w:t>
+      </w:r>
+    </w:p>
+    <w:p>
+      <w:pPr>
+        <w:bidi/>
+        <w:jc w:val="both"/>
+      </w:pPr>
+      <w:r>
+        <w:rPr>
+          <w:rFonts w:hint="cs"/>
+          <w:rtl/>
+        </w:rPr>
+        <w:t xml:space="preserve">סה"כ סיבוכיות הזמן הינה </w:t>
+      </w:r>
+      <w:r>
+        <w:t>O(log*n+</w:t>
+      </w:r>
+      <w:r>
+        <w:t xml:space="preserve"> </w:t>
+      </w:r>
+      <w:r>
+        <w:t>logk</w:t>
+      </w:r>
+      <w:r>
+        <w:t>)</w:t>
+      </w:r>
+      <w:r>
+        <w:rPr>
+          <w:rFonts w:hint="cs"/>
+          <w:rtl/>
+        </w:rPr>
+        <w:t xml:space="preserve"> משוערך כנדרש.</w:t>
+      </w:r>
+    </w:p>
+    <w:p>
+      <w:pPr>
+        <w:bidi/>
+        <w:jc w:val="both"/>
+        <w:rPr>
+          <w:rtl/>
+        </w:rPr>
+      </w:pPr>
+    </w:p>
+    <w:p>
+      <w:pPr>
+        <w:bidi/>
+        <w:jc w:val="both"/>
+        <w:rPr>
+          <w:rFonts w:hint="cs"/>
+          <w:rtl/>
+        </w:rPr>
+      </w:pPr>
+      <w:r>
+        <w:t>GetNumOfWins</w:t>
+      </w:r>
+      <w:r>
+        <w:rPr>
+          <w:rFonts w:hint="cs"/>
+          <w:rtl/>
+        </w:rPr>
+        <w:t xml:space="preserve">: </w:t>
+      </w:r>
+      <w:r>
+        <w:rPr>
+          <w:rFonts w:hint="cs"/>
+          <w:rtl/>
+        </w:rPr>
+        <w:t xml:space="preserve">נמצא את הצוות </w:t>
+      </w:r>
+      <w:r>
+        <w:t>teamID</w:t>
+      </w:r>
+      <w:r>
+        <w:rPr>
+          <w:rFonts w:hint="cs"/>
+          <w:rtl/>
+        </w:rPr>
+        <w:t xml:space="preserve"> במערכת ו</w:t>
+      </w:r>
+      <w:r>
+        <w:rPr>
+          <w:rFonts w:hint="cs"/>
+          <w:rtl/>
+        </w:rPr>
+        <w:t xml:space="preserve">נחזיר את הערך ששמור בתא </w:t>
+      </w:r>
+      <w:r>
+        <w:t>wins</w:t>
+      </w:r>
+      <w:r>
+        <w:rPr>
+          <w:rFonts w:hint="cs"/>
+        </w:rPr>
+        <w:t xml:space="preserve"> </w:t>
+      </w:r>
+      <w:r>
+        <w:rPr>
+          <w:rFonts w:hint="cs"/>
+          <w:rtl/>
+        </w:rPr>
+        <w:t>של הצוות.</w:t>
+      </w:r>
+    </w:p>
+    <w:p>
+      <w:pPr>
+        <w:bidi/>
+        <w:jc w:val="both"/>
+        <w:rPr>
+          <w:rFonts w:hint="cs"/>
+          <w:rtl/>
+        </w:rPr>
+      </w:pPr>
+      <w:r>
+        <w:rPr>
+          <w:rFonts w:hint="cs"/>
+          <w:rtl/>
+        </w:rPr>
+        <w:t xml:space="preserve">סה"כ סיבוכיות הזמן הינה </w:t>
+      </w:r>
+      <w:r>
+        <w:t>O(log*n)</w:t>
+      </w:r>
+      <w:r>
+        <w:rPr>
+          <w:rFonts w:hint="cs"/>
+          <w:rtl/>
+        </w:rPr>
+        <w:t xml:space="preserve"> משוערך כנדרש.</w:t>
+      </w:r>
+    </w:p>
+    <w:p>
+      <w:pPr>
+        <w:bidi/>
+        <w:jc w:val="both"/>
+        <w:rPr>
+          <w:rtl/>
+        </w:rPr>
+      </w:pPr>
+    </w:p>
+    <w:p>
+      <w:pPr>
+        <w:bidi/>
+        <w:jc w:val="both"/>
+        <w:rPr>
+          <w:rFonts w:hint="cs"/>
+          <w:rtl/>
+        </w:rPr>
+      </w:pPr>
+      <w:r>
+        <w:t>GetStudentTeamLeader</w:t>
+      </w:r>
+      <w:r>
+        <w:rPr>
+          <w:rFonts w:hint="cs"/>
+          <w:rtl/>
+        </w:rPr>
+        <w:t>: נרצה להחזיר את המזהה של ראש הקבוצה-</w:t>
+      </w:r>
+    </w:p>
+    <w:p>
+      <w:pPr>
+        <w:pStyle w:val="a3"/>
+        <w:numPr>
+          <w:ilvl w:val="0"/>
+          <w:numId w:val="9"/>
+        </w:numPr>
+        <w:bidi/>
+        <w:jc w:val="both"/>
+        <w:rPr>
+          <w:rFonts w:hint="cs"/>
+        </w:rPr>
+      </w:pPr>
+      <w:r>
+        <w:rPr>
+          <w:rFonts w:hint="cs"/>
+          <w:rtl/>
+        </w:rPr>
+        <w:t>תחילה נחפש את הסטודנט על פי ה</w:t>
+      </w:r>
+      <w:r>
+        <w:t>id</w:t>
+      </w:r>
+      <w:r>
+        <w:rPr>
+          <w:rFonts w:hint="cs"/>
+          <w:rtl/>
+        </w:rPr>
+        <w:t xml:space="preserve"> שלו בטבלת הערבול, ונשמור את ה</w:t>
+      </w:r>
+      <w:r>
+        <w:t>teamID</w:t>
+      </w:r>
+      <w:r>
+        <w:rPr>
+          <w:rFonts w:hint="cs"/>
+          <w:rtl/>
+        </w:rPr>
+        <w:t xml:space="preserve"> שלו. </w:t>
+      </w:r>
+      <w:r>
+        <w:t>O(1)</w:t>
+      </w:r>
+      <w:r>
+        <w:rPr>
+          <w:rFonts w:hint="cs"/>
+          <w:rtl/>
+        </w:rPr>
+        <w:t xml:space="preserve"> משוערך בממוצע על הקלט</w:t>
+      </w:r>
+      <w:r>
+        <w:rPr>
+          <w:rFonts w:hint="cs"/>
+          <w:rtl/>
+        </w:rPr>
+        <w:t>.</w:t>
+      </w:r>
+    </w:p>
+    <w:p>
+      <w:pPr>
+        <w:pStyle w:val="a3"/>
+        <w:numPr>
+          <w:ilvl w:val="0"/>
+          <w:numId w:val="9"/>
+        </w:numPr>
+        <w:bidi/>
+        <w:jc w:val="both"/>
+        <w:rPr>
+          <w:rFonts w:hint="cs"/>
+        </w:rPr>
+      </w:pPr>
+      <w:r>
+        <w:rPr>
+          <w:rFonts w:hint="cs"/>
+          <w:rtl/>
+        </w:rPr>
+        <w:t xml:space="preserve">נחפש את הצוות בעזרת המידע ששמרנו במערכת. </w:t>
+      </w:r>
+      <w:r>
+        <w:t>O(log*n)</w:t>
+      </w:r>
+      <w:r>
+        <w:rPr>
+          <w:rFonts w:hint="cs"/>
+          <w:rtl/>
+        </w:rPr>
+        <w:t xml:space="preserve"> משוערך.</w:t>
+      </w:r>
+    </w:p>
+    <w:p>
+      <w:pPr>
+        <w:pStyle w:val="a3"/>
+        <w:numPr>
+          <w:ilvl w:val="0"/>
+          <w:numId w:val="9"/>
+        </w:numPr>
+        <w:bidi/>
+        <w:jc w:val="both"/>
+      </w:pPr>
+      <w:r>
+        <w:rPr>
+          <w:rFonts w:hint="cs"/>
+          <w:rtl/>
+        </w:rPr>
+        <w:t xml:space="preserve">ניגש אל תא המערך המתאים לצוות שממצאנו ונוציא ממנו את </w:t>
+      </w:r>
+      <w:r>
+        <w:t>maxID</w:t>
+      </w:r>
+      <w:r>
+        <w:rPr>
+          <w:rFonts w:hint="cs"/>
+          <w:rtl/>
+        </w:rPr>
+        <w:t>.</w:t>
+      </w:r>
+      <w:r>
+        <w:rPr>
+          <w:rFonts w:hint="cs"/>
+          <w:rtl/>
+        </w:rPr>
+        <w:t xml:space="preserve"> </w:t>
+      </w:r>
+      <w:r>
+        <w:t>O(1)</w:t>
+      </w:r>
+      <w:r>
+        <w:rPr>
+          <w:rFonts w:hint="cs"/>
+          <w:rtl/>
+        </w:rPr>
+        <w:t>.</w:t>
+      </w:r>
+    </w:p>
+    <w:p>
+      <w:pPr>
+        <w:bidi/>
+        <w:jc w:val="both"/>
+        <w:rPr>
+          <w:rtl/>
+        </w:rPr>
+      </w:pPr>
+      <w:r>
+        <w:rPr>
+          <w:rFonts w:hint="cs"/>
+          <w:rtl/>
+        </w:rPr>
+        <w:t xml:space="preserve">סה"כ סיבוכיות הזמן הינה </w:t>
+      </w:r>
+      <w:r>
+        <w:t>O(log*n)</w:t>
+      </w:r>
+      <w:r>
+        <w:rPr>
+          <w:rFonts w:hint="cs"/>
+          <w:rtl/>
+        </w:rPr>
+        <w:t xml:space="preserve"> משוערך </w:t>
+      </w:r>
+      <w:r>
+        <w:rPr>
+          <w:rFonts w:hint="cs"/>
+          <w:rtl/>
+        </w:rPr>
+        <w:t xml:space="preserve">בממוצע על הקלט </w:t>
+      </w:r>
+      <w:r>
+        <w:rPr>
+          <w:rFonts w:hint="cs"/>
+          <w:rtl/>
+        </w:rPr>
+        <w:t>כנדרש.</w:t>
+      </w:r>
+    </w:p>
+    <w:p>
+      <w:pPr>
+        <w:bidi/>
+        <w:jc w:val="both"/>
+        <w:rPr>
+          <w:rtl/>
+        </w:rPr>
+      </w:pPr>
+    </w:p>
+    <w:p>
+      <w:pPr>
+        <w:bidi/>
+        <w:jc w:val="both"/>
+        <w:rPr>
+          <w:rFonts w:hint="cs"/>
+          <w:rtl/>
+        </w:rPr>
+      </w:pPr>
+      <w:r>
+        <w:t>Quit</w:t>
+      </w:r>
+      <w:r>
+        <w:rPr>
+          <w:rFonts w:hint="cs"/>
+          <w:rtl/>
+        </w:rPr>
+        <w:t>: נמחק ונסיר את שלושת מבני הנתונים הקיימים-</w:t>
+      </w:r>
+    </w:p>
+    <w:p>
+      <w:pPr>
+        <w:pStyle w:val="a3"/>
+        <w:numPr>
+          <w:ilvl w:val="0"/>
+          <w:numId w:val="10"/>
+        </w:numPr>
+        <w:bidi/>
+        <w:jc w:val="both"/>
+        <w:rPr>
+          <w:rFonts w:hint="cs"/>
+        </w:rPr>
+      </w:pPr>
+      <w:r>
+        <w:rPr>
+          <w:rFonts w:hint="cs"/>
+          <w:rtl/>
+        </w:rPr>
+        <w:t xml:space="preserve">נסיר את כל העצים במערך הצוותים. </w:t>
+      </w:r>
+      <w:r>
+        <w:t xml:space="preserve">O(n+k) </w:t>
+      </w:r>
+      <w:r>
+        <w:rPr>
+          <w:rFonts w:hint="cs"/>
+          <w:rtl/>
+        </w:rPr>
+        <w:t xml:space="preserve"> במקרה הגרוע.</w:t>
+      </w:r>
+    </w:p>
+    <w:p>
+      <w:pPr>
+        <w:pStyle w:val="a3"/>
+        <w:numPr>
+          <w:ilvl w:val="0"/>
+          <w:numId w:val="10"/>
+        </w:numPr>
+        <w:bidi/>
+        <w:jc w:val="both"/>
+      </w:pPr>
+      <w:r>
+        <w:rPr>
+          <w:rFonts w:hint="cs"/>
+          <w:rtl/>
+        </w:rPr>
+        <w:t>נסיר את טבלת הערבול</w:t>
+      </w:r>
+      <w:r>
+        <w:t xml:space="preserve"> O(1)</w:t>
+      </w:r>
+      <w:r>
+        <w:rPr>
+          <w:rFonts w:hint="cs"/>
+          <w:rtl/>
+        </w:rPr>
+        <w:t>.</w:t>
+      </w:r>
+    </w:p>
+    <w:p>
+      <w:pPr>
+        <w:pStyle w:val="a3"/>
+        <w:numPr>
+          <w:ilvl w:val="0"/>
+          <w:numId w:val="10"/>
+        </w:numPr>
+        <w:bidi/>
+        <w:jc w:val="both"/>
+      </w:pPr>
+      <w:r>
+        <w:rPr>
+          <w:rFonts w:hint="cs"/>
+          <w:rtl/>
+        </w:rPr>
+        <w:t xml:space="preserve">נסיר את </w:t>
+      </w:r>
+      <w:r>
+        <w:t>UF</w:t>
+      </w:r>
+      <w:r>
+        <w:rPr>
+          <w:rFonts w:hint="cs"/>
+          <w:rtl/>
+        </w:rPr>
+        <w:t xml:space="preserve">. </w:t>
+      </w:r>
+      <w:r>
+        <w:t>O(n)</w:t>
+      </w:r>
+    </w:p>
+    <w:p>
+      <w:pPr>
+        <w:bidi/>
+        <w:jc w:val="both"/>
+        <w:rPr>
+          <w:rtl/>
+        </w:rPr>
+      </w:pPr>
+      <w:r>
+        <w:rPr>
+          <w:rFonts w:hint="cs"/>
+          <w:rtl/>
+        </w:rPr>
+        <w:t xml:space="preserve">סה"כ סיבוכיות הזמן הינה </w:t>
+      </w:r>
+      <w:r>
+        <w:t>O(n</w:t>
+      </w:r>
+      <w:r>
+        <w:t>+k</w:t>
+      </w:r>
+      <w:r>
+        <w:t>)</w:t>
+      </w:r>
+      <w:r>
+        <w:rPr>
+          <w:rFonts w:hint="cs"/>
+          <w:rtl/>
+        </w:rPr>
+        <w:t xml:space="preserve"> במקרה הגרוע</w:t>
+      </w:r>
+      <w:r>
+        <w:rPr>
+          <w:rFonts w:hint="cs"/>
+          <w:rtl/>
+        </w:rPr>
+        <w:t xml:space="preserve"> </w:t>
+      </w:r>
+      <w:r>
+        <w:rPr>
+          <w:rFonts w:hint="cs"/>
+          <w:rtl/>
+        </w:rPr>
+        <w:t>כנדרש.</w:t>
+      </w:r>
+    </w:p>
+    <w:p>
+      <w:pPr>
+        <w:bidi/>
+        <w:jc w:val="both"/>
+        <w:rPr>
+          <w:rFonts w:hint="cs"/>
+          <w:rtl/>
+        </w:rPr>
+      </w:pPr>
     </w:p>
     <w:sectPr>
       <w:pgSz w:w="12240" w:h="15840"/>
@@ -2569,8 +4018,799 @@
 </file>
 
 <file path=word/numbering.xml><?xml version="1.0" encoding="utf-8"?>
-<w:numbering xmlns:wpc="http://schemas.microsoft.com/office/word/2010/wordprocessingCanvas" xmlns:cx="http://schemas.microsoft.com/office/drawing/2014/chartex" xmlns:cx1="http://schemas.microsoft.com/office/drawing/2015/9/8/chartex" xmlns:cx2="http://schemas.microsoft.com/office/drawing/2015/10/21/chartex" xmlns:cx3="http://schemas.microsoft.com/office/drawing/2016/5/9/chartex" xmlns:cx4="http://schemas.microsoft.com/office/drawing/2016/5/10/chartex" xmlns:cx5="http://schemas.microsoft.com/office/drawing/2016/5/11/chartex" xmlns:cx6="http://schemas.microsoft.com/office/drawing/2016/5/12/chartex" xmlns:cx7="http://schemas.microsoft.com/office/drawing/2016/5/13/chartex" xmlns:cx8="http://schemas.microsoft.com/office/drawing/2016/5/14/chartex" xmlns:mc="http://schemas.openxmlformats.org/markup-compatibility/2006" xmlns:aink="http://schemas.microsoft.com/office/drawing/2016/ink" xmlns:am3d="http://schemas.microsoft.com/office/drawing/2017/model3d" xmlns:o="urn:schemas-microsoft-com:office:office" xmlns:r="http://schemas.openxmlformats.org/officeDocument/2006/relationships" xmlns:m="http://schemas.openxmlformats.org/officeDocument/2006/math" xmlns:v="urn:schemas-microsoft-com:vml" xmlns:wp14="http://schemas.microsoft.com/office/word/2010/wordprocessingDrawing" xmlns:wp="http://schemas.openxmlformats.org/drawingml/2006/wordprocessingDrawing" xmlns:w10="urn:schemas-microsoft-com:office:word" xmlns:w="http://schemas.openxmlformats.org/wordprocessingml/2006/main" xmlns:w14="http://schemas.microsoft.com/office/word/2010/wordml" xmlns:w15="http://schemas.microsoft.com/office/word/2012/wordml" xmlns:w16se="http://schemas.microsoft.com/office/word/2015/wordml/symex" xmlns:wpg="http://schemas.microsoft.com/office/word/2010/wordprocessingGroup" xmlns:wpi="http://schemas.microsoft.com/office/word/2010/wordprocessingInk" xmlns:wne="http://schemas.microsoft.com/office/word/2006/wordml" xmlns:wps="http://schemas.microsoft.com/office/word/2010/wordprocessingShape" mc:Ignorable="w14 w15 w16se wp14">
+<w:numbering xmlns:wpc="http://schemas.microsoft.com/office/word/2010/wordprocessingCanvas" xmlns:cx="http://schemas.microsoft.com/office/drawing/2014/chartex" xmlns:cx1="http://schemas.microsoft.com/office/drawing/2015/9/8/chartex" xmlns:cx2="http://schemas.microsoft.com/office/drawing/2015/10/21/chartex" xmlns:cx3="http://schemas.microsoft.com/office/drawing/2016/5/9/chartex" xmlns:cx4="http://schemas.microsoft.com/office/drawing/2016/5/10/chartex" xmlns:cx5="http://schemas.microsoft.com/office/drawing/2016/5/11/chartex" xmlns:cx6="http://schemas.microsoft.com/office/drawing/2016/5/12/chartex" xmlns:cx7="http://schemas.microsoft.com/office/drawing/2016/5/13/chartex" xmlns:cx8="http://schemas.microsoft.com/office/drawing/2016/5/14/chartex" xmlns:mc="http://schemas.openxmlformats.org/markup-compatibility/2006" xmlns:aink="http://schemas.microsoft.com/office/drawing/2016/ink" xmlns:o="urn:schemas-microsoft-com:office:office" xmlns:r="http://schemas.openxmlformats.org/officeDocument/2006/relationships" xmlns:m="http://schemas.openxmlformats.org/officeDocument/2006/math" xmlns:v="urn:schemas-microsoft-com:vml" xmlns:wp14="http://schemas.microsoft.com/office/word/2010/wordprocessingDrawing" xmlns:wp="http://schemas.openxmlformats.org/drawingml/2006/wordprocessingDrawing" xmlns:w10="urn:schemas-microsoft-com:office:word" xmlns:w="http://schemas.openxmlformats.org/wordprocessingml/2006/main" xmlns:w14="http://schemas.microsoft.com/office/word/2010/wordml" xmlns:w15="http://schemas.microsoft.com/office/word/2012/wordml" xmlns:w16se="http://schemas.microsoft.com/office/word/2015/wordml/symex" xmlns:wpg="http://schemas.microsoft.com/office/word/2010/wordprocessingGroup" xmlns:wpi="http://schemas.microsoft.com/office/word/2010/wordprocessingInk" xmlns:wne="http://schemas.microsoft.com/office/word/2006/wordml" xmlns:wps="http://schemas.microsoft.com/office/word/2010/wordprocessingShape" mc:Ignorable="w14 w15 w16se wp14">
   <w:abstractNum w:abstractNumId="0" w15:restartNumberingAfterBreak="0">
+    <w:nsid w:val="0D8B3D54"/>
+    <w:multiLevelType w:val="hybridMultilevel"/>
+    <w:tmpl w:val="0A5E3CE8"/>
+    <w:lvl w:ilvl="0" w:tplc="04090001">
+      <w:start w:val="1"/>
+      <w:numFmt w:val="bullet"/>
+      <w:lvlText w:val=""/>
+      <w:lvlJc w:val="left"/>
+      <w:pPr>
+        <w:ind w:left="1446" w:hanging="360"/>
+      </w:pPr>
+      <w:rPr>
+        <w:rFonts w:ascii="Symbol" w:hAnsi="Symbol" w:hint="default"/>
+      </w:rPr>
+    </w:lvl>
+    <w:lvl w:ilvl="1" w:tplc="04090003" w:tentative="1">
+      <w:start w:val="1"/>
+      <w:numFmt w:val="bullet"/>
+      <w:lvlText w:val="o"/>
+      <w:lvlJc w:val="left"/>
+      <w:pPr>
+        <w:ind w:left="2166" w:hanging="360"/>
+      </w:pPr>
+      <w:rPr>
+        <w:rFonts w:ascii="Courier New" w:hAnsi="Courier New" w:cs="Courier New" w:hint="default"/>
+      </w:rPr>
+    </w:lvl>
+    <w:lvl w:ilvl="2" w:tplc="04090005" w:tentative="1">
+      <w:start w:val="1"/>
+      <w:numFmt w:val="bullet"/>
+      <w:lvlText w:val=""/>
+      <w:lvlJc w:val="left"/>
+      <w:pPr>
+        <w:ind w:left="2886" w:hanging="360"/>
+      </w:pPr>
+      <w:rPr>
+        <w:rFonts w:ascii="Wingdings" w:hAnsi="Wingdings" w:hint="default"/>
+      </w:rPr>
+    </w:lvl>
+    <w:lvl w:ilvl="3" w:tplc="04090001" w:tentative="1">
+      <w:start w:val="1"/>
+      <w:numFmt w:val="bullet"/>
+      <w:lvlText w:val=""/>
+      <w:lvlJc w:val="left"/>
+      <w:pPr>
+        <w:ind w:left="3606" w:hanging="360"/>
+      </w:pPr>
+      <w:rPr>
+        <w:rFonts w:ascii="Symbol" w:hAnsi="Symbol" w:hint="default"/>
+      </w:rPr>
+    </w:lvl>
+    <w:lvl w:ilvl="4" w:tplc="04090003" w:tentative="1">
+      <w:start w:val="1"/>
+      <w:numFmt w:val="bullet"/>
+      <w:lvlText w:val="o"/>
+      <w:lvlJc w:val="left"/>
+      <w:pPr>
+        <w:ind w:left="4326" w:hanging="360"/>
+      </w:pPr>
+      <w:rPr>
+        <w:rFonts w:ascii="Courier New" w:hAnsi="Courier New" w:cs="Courier New" w:hint="default"/>
+      </w:rPr>
+    </w:lvl>
+    <w:lvl w:ilvl="5" w:tplc="04090005" w:tentative="1">
+      <w:start w:val="1"/>
+      <w:numFmt w:val="bullet"/>
+      <w:lvlText w:val=""/>
+      <w:lvlJc w:val="left"/>
+      <w:pPr>
+        <w:ind w:left="5046" w:hanging="360"/>
+      </w:pPr>
+      <w:rPr>
+        <w:rFonts w:ascii="Wingdings" w:hAnsi="Wingdings" w:hint="default"/>
+      </w:rPr>
+    </w:lvl>
+    <w:lvl w:ilvl="6" w:tplc="04090001" w:tentative="1">
+      <w:start w:val="1"/>
+      <w:numFmt w:val="bullet"/>
+      <w:lvlText w:val=""/>
+      <w:lvlJc w:val="left"/>
+      <w:pPr>
+        <w:ind w:left="5766" w:hanging="360"/>
+      </w:pPr>
+      <w:rPr>
+        <w:rFonts w:ascii="Symbol" w:hAnsi="Symbol" w:hint="default"/>
+      </w:rPr>
+    </w:lvl>
+    <w:lvl w:ilvl="7" w:tplc="04090003" w:tentative="1">
+      <w:start w:val="1"/>
+      <w:numFmt w:val="bullet"/>
+      <w:lvlText w:val="o"/>
+      <w:lvlJc w:val="left"/>
+      <w:pPr>
+        <w:ind w:left="6486" w:hanging="360"/>
+      </w:pPr>
+      <w:rPr>
+        <w:rFonts w:ascii="Courier New" w:hAnsi="Courier New" w:cs="Courier New" w:hint="default"/>
+      </w:rPr>
+    </w:lvl>
+    <w:lvl w:ilvl="8" w:tplc="04090005" w:tentative="1">
+      <w:start w:val="1"/>
+      <w:numFmt w:val="bullet"/>
+      <w:lvlText w:val=""/>
+      <w:lvlJc w:val="left"/>
+      <w:pPr>
+        <w:ind w:left="7206" w:hanging="360"/>
+      </w:pPr>
+      <w:rPr>
+        <w:rFonts w:ascii="Wingdings" w:hAnsi="Wingdings" w:hint="default"/>
+      </w:rPr>
+    </w:lvl>
+  </w:abstractNum>
+  <w:abstractNum w:abstractNumId="1" w15:restartNumberingAfterBreak="0">
+    <w:nsid w:val="17460116"/>
+    <w:multiLevelType w:val="hybridMultilevel"/>
+    <w:tmpl w:val="9C143950"/>
+    <w:lvl w:ilvl="0" w:tplc="04090001">
+      <w:start w:val="1"/>
+      <w:numFmt w:val="bullet"/>
+      <w:lvlText w:val=""/>
+      <w:lvlJc w:val="left"/>
+      <w:pPr>
+        <w:ind w:left="1446" w:hanging="360"/>
+      </w:pPr>
+      <w:rPr>
+        <w:rFonts w:ascii="Symbol" w:hAnsi="Symbol" w:hint="default"/>
+      </w:rPr>
+    </w:lvl>
+    <w:lvl w:ilvl="1" w:tplc="04090003" w:tentative="1">
+      <w:start w:val="1"/>
+      <w:numFmt w:val="bullet"/>
+      <w:lvlText w:val="o"/>
+      <w:lvlJc w:val="left"/>
+      <w:pPr>
+        <w:ind w:left="2166" w:hanging="360"/>
+      </w:pPr>
+      <w:rPr>
+        <w:rFonts w:ascii="Courier New" w:hAnsi="Courier New" w:cs="Courier New" w:hint="default"/>
+      </w:rPr>
+    </w:lvl>
+    <w:lvl w:ilvl="2" w:tplc="04090005" w:tentative="1">
+      <w:start w:val="1"/>
+      <w:numFmt w:val="bullet"/>
+      <w:lvlText w:val=""/>
+      <w:lvlJc w:val="left"/>
+      <w:pPr>
+        <w:ind w:left="2886" w:hanging="360"/>
+      </w:pPr>
+      <w:rPr>
+        <w:rFonts w:ascii="Wingdings" w:hAnsi="Wingdings" w:hint="default"/>
+      </w:rPr>
+    </w:lvl>
+    <w:lvl w:ilvl="3" w:tplc="04090001" w:tentative="1">
+      <w:start w:val="1"/>
+      <w:numFmt w:val="bullet"/>
+      <w:lvlText w:val=""/>
+      <w:lvlJc w:val="left"/>
+      <w:pPr>
+        <w:ind w:left="3606" w:hanging="360"/>
+      </w:pPr>
+      <w:rPr>
+        <w:rFonts w:ascii="Symbol" w:hAnsi="Symbol" w:hint="default"/>
+      </w:rPr>
+    </w:lvl>
+    <w:lvl w:ilvl="4" w:tplc="04090003" w:tentative="1">
+      <w:start w:val="1"/>
+      <w:numFmt w:val="bullet"/>
+      <w:lvlText w:val="o"/>
+      <w:lvlJc w:val="left"/>
+      <w:pPr>
+        <w:ind w:left="4326" w:hanging="360"/>
+      </w:pPr>
+      <w:rPr>
+        <w:rFonts w:ascii="Courier New" w:hAnsi="Courier New" w:cs="Courier New" w:hint="default"/>
+      </w:rPr>
+    </w:lvl>
+    <w:lvl w:ilvl="5" w:tplc="04090005" w:tentative="1">
+      <w:start w:val="1"/>
+      <w:numFmt w:val="bullet"/>
+      <w:lvlText w:val=""/>
+      <w:lvlJc w:val="left"/>
+      <w:pPr>
+        <w:ind w:left="5046" w:hanging="360"/>
+      </w:pPr>
+      <w:rPr>
+        <w:rFonts w:ascii="Wingdings" w:hAnsi="Wingdings" w:hint="default"/>
+      </w:rPr>
+    </w:lvl>
+    <w:lvl w:ilvl="6" w:tplc="04090001" w:tentative="1">
+      <w:start w:val="1"/>
+      <w:numFmt w:val="bullet"/>
+      <w:lvlText w:val=""/>
+      <w:lvlJc w:val="left"/>
+      <w:pPr>
+        <w:ind w:left="5766" w:hanging="360"/>
+      </w:pPr>
+      <w:rPr>
+        <w:rFonts w:ascii="Symbol" w:hAnsi="Symbol" w:hint="default"/>
+      </w:rPr>
+    </w:lvl>
+    <w:lvl w:ilvl="7" w:tplc="04090003" w:tentative="1">
+      <w:start w:val="1"/>
+      <w:numFmt w:val="bullet"/>
+      <w:lvlText w:val="o"/>
+      <w:lvlJc w:val="left"/>
+      <w:pPr>
+        <w:ind w:left="6486" w:hanging="360"/>
+      </w:pPr>
+      <w:rPr>
+        <w:rFonts w:ascii="Courier New" w:hAnsi="Courier New" w:cs="Courier New" w:hint="default"/>
+      </w:rPr>
+    </w:lvl>
+    <w:lvl w:ilvl="8" w:tplc="04090005" w:tentative="1">
+      <w:start w:val="1"/>
+      <w:numFmt w:val="bullet"/>
+      <w:lvlText w:val=""/>
+      <w:lvlJc w:val="left"/>
+      <w:pPr>
+        <w:ind w:left="7206" w:hanging="360"/>
+      </w:pPr>
+      <w:rPr>
+        <w:rFonts w:ascii="Wingdings" w:hAnsi="Wingdings" w:hint="default"/>
+      </w:rPr>
+    </w:lvl>
+  </w:abstractNum>
+  <w:abstractNum w:abstractNumId="2" w15:restartNumberingAfterBreak="0">
+    <w:nsid w:val="3ECA7F4D"/>
+    <w:multiLevelType w:val="hybridMultilevel"/>
+    <w:tmpl w:val="0AA81BA6"/>
+    <w:lvl w:ilvl="0" w:tplc="04090001">
+      <w:start w:val="1"/>
+      <w:numFmt w:val="bullet"/>
+      <w:lvlText w:val=""/>
+      <w:lvlJc w:val="left"/>
+      <w:pPr>
+        <w:ind w:left="1446" w:hanging="360"/>
+      </w:pPr>
+      <w:rPr>
+        <w:rFonts w:ascii="Symbol" w:hAnsi="Symbol" w:hint="default"/>
+      </w:rPr>
+    </w:lvl>
+    <w:lvl w:ilvl="1" w:tplc="04090003" w:tentative="1">
+      <w:start w:val="1"/>
+      <w:numFmt w:val="bullet"/>
+      <w:lvlText w:val="o"/>
+      <w:lvlJc w:val="left"/>
+      <w:pPr>
+        <w:ind w:left="2166" w:hanging="360"/>
+      </w:pPr>
+      <w:rPr>
+        <w:rFonts w:ascii="Courier New" w:hAnsi="Courier New" w:cs="Courier New" w:hint="default"/>
+      </w:rPr>
+    </w:lvl>
+    <w:lvl w:ilvl="2" w:tplc="04090005" w:tentative="1">
+      <w:start w:val="1"/>
+      <w:numFmt w:val="bullet"/>
+      <w:lvlText w:val=""/>
+      <w:lvlJc w:val="left"/>
+      <w:pPr>
+        <w:ind w:left="2886" w:hanging="360"/>
+      </w:pPr>
+      <w:rPr>
+        <w:rFonts w:ascii="Wingdings" w:hAnsi="Wingdings" w:hint="default"/>
+      </w:rPr>
+    </w:lvl>
+    <w:lvl w:ilvl="3" w:tplc="04090001" w:tentative="1">
+      <w:start w:val="1"/>
+      <w:numFmt w:val="bullet"/>
+      <w:lvlText w:val=""/>
+      <w:lvlJc w:val="left"/>
+      <w:pPr>
+        <w:ind w:left="3606" w:hanging="360"/>
+      </w:pPr>
+      <w:rPr>
+        <w:rFonts w:ascii="Symbol" w:hAnsi="Symbol" w:hint="default"/>
+      </w:rPr>
+    </w:lvl>
+    <w:lvl w:ilvl="4" w:tplc="04090003" w:tentative="1">
+      <w:start w:val="1"/>
+      <w:numFmt w:val="bullet"/>
+      <w:lvlText w:val="o"/>
+      <w:lvlJc w:val="left"/>
+      <w:pPr>
+        <w:ind w:left="4326" w:hanging="360"/>
+      </w:pPr>
+      <w:rPr>
+        <w:rFonts w:ascii="Courier New" w:hAnsi="Courier New" w:cs="Courier New" w:hint="default"/>
+      </w:rPr>
+    </w:lvl>
+    <w:lvl w:ilvl="5" w:tplc="04090005" w:tentative="1">
+      <w:start w:val="1"/>
+      <w:numFmt w:val="bullet"/>
+      <w:lvlText w:val=""/>
+      <w:lvlJc w:val="left"/>
+      <w:pPr>
+        <w:ind w:left="5046" w:hanging="360"/>
+      </w:pPr>
+      <w:rPr>
+        <w:rFonts w:ascii="Wingdings" w:hAnsi="Wingdings" w:hint="default"/>
+      </w:rPr>
+    </w:lvl>
+    <w:lvl w:ilvl="6" w:tplc="04090001" w:tentative="1">
+      <w:start w:val="1"/>
+      <w:numFmt w:val="bullet"/>
+      <w:lvlText w:val=""/>
+      <w:lvlJc w:val="left"/>
+      <w:pPr>
+        <w:ind w:left="5766" w:hanging="360"/>
+      </w:pPr>
+      <w:rPr>
+        <w:rFonts w:ascii="Symbol" w:hAnsi="Symbol" w:hint="default"/>
+      </w:rPr>
+    </w:lvl>
+    <w:lvl w:ilvl="7" w:tplc="04090003" w:tentative="1">
+      <w:start w:val="1"/>
+      <w:numFmt w:val="bullet"/>
+      <w:lvlText w:val="o"/>
+      <w:lvlJc w:val="left"/>
+      <w:pPr>
+        <w:ind w:left="6486" w:hanging="360"/>
+      </w:pPr>
+      <w:rPr>
+        <w:rFonts w:ascii="Courier New" w:hAnsi="Courier New" w:cs="Courier New" w:hint="default"/>
+      </w:rPr>
+    </w:lvl>
+    <w:lvl w:ilvl="8" w:tplc="04090005" w:tentative="1">
+      <w:start w:val="1"/>
+      <w:numFmt w:val="bullet"/>
+      <w:lvlText w:val=""/>
+      <w:lvlJc w:val="left"/>
+      <w:pPr>
+        <w:ind w:left="7206" w:hanging="360"/>
+      </w:pPr>
+      <w:rPr>
+        <w:rFonts w:ascii="Wingdings" w:hAnsi="Wingdings" w:hint="default"/>
+      </w:rPr>
+    </w:lvl>
+  </w:abstractNum>
+  <w:abstractNum w:abstractNumId="3" w15:restartNumberingAfterBreak="0">
+    <w:nsid w:val="586E29A5"/>
+    <w:multiLevelType w:val="hybridMultilevel"/>
+    <w:tmpl w:val="D8444EAC"/>
+    <w:lvl w:ilvl="0" w:tplc="04090001">
+      <w:start w:val="1"/>
+      <w:numFmt w:val="bullet"/>
+      <w:lvlText w:val=""/>
+      <w:lvlJc w:val="left"/>
+      <w:pPr>
+        <w:ind w:left="1446" w:hanging="360"/>
+      </w:pPr>
+      <w:rPr>
+        <w:rFonts w:ascii="Symbol" w:hAnsi="Symbol" w:hint="default"/>
+      </w:rPr>
+    </w:lvl>
+    <w:lvl w:ilvl="1" w:tplc="04090003" w:tentative="1">
+      <w:start w:val="1"/>
+      <w:numFmt w:val="bullet"/>
+      <w:lvlText w:val="o"/>
+      <w:lvlJc w:val="left"/>
+      <w:pPr>
+        <w:ind w:left="2166" w:hanging="360"/>
+      </w:pPr>
+      <w:rPr>
+        <w:rFonts w:ascii="Courier New" w:hAnsi="Courier New" w:cs="Courier New" w:hint="default"/>
+      </w:rPr>
+    </w:lvl>
+    <w:lvl w:ilvl="2" w:tplc="04090005" w:tentative="1">
+      <w:start w:val="1"/>
+      <w:numFmt w:val="bullet"/>
+      <w:lvlText w:val=""/>
+      <w:lvlJc w:val="left"/>
+      <w:pPr>
+        <w:ind w:left="2886" w:hanging="360"/>
+      </w:pPr>
+      <w:rPr>
+        <w:rFonts w:ascii="Wingdings" w:hAnsi="Wingdings" w:hint="default"/>
+      </w:rPr>
+    </w:lvl>
+    <w:lvl w:ilvl="3" w:tplc="04090001" w:tentative="1">
+      <w:start w:val="1"/>
+      <w:numFmt w:val="bullet"/>
+      <w:lvlText w:val=""/>
+      <w:lvlJc w:val="left"/>
+      <w:pPr>
+        <w:ind w:left="3606" w:hanging="360"/>
+      </w:pPr>
+      <w:rPr>
+        <w:rFonts w:ascii="Symbol" w:hAnsi="Symbol" w:hint="default"/>
+      </w:rPr>
+    </w:lvl>
+    <w:lvl w:ilvl="4" w:tplc="04090003" w:tentative="1">
+      <w:start w:val="1"/>
+      <w:numFmt w:val="bullet"/>
+      <w:lvlText w:val="o"/>
+      <w:lvlJc w:val="left"/>
+      <w:pPr>
+        <w:ind w:left="4326" w:hanging="360"/>
+      </w:pPr>
+      <w:rPr>
+        <w:rFonts w:ascii="Courier New" w:hAnsi="Courier New" w:cs="Courier New" w:hint="default"/>
+      </w:rPr>
+    </w:lvl>
+    <w:lvl w:ilvl="5" w:tplc="04090005" w:tentative="1">
+      <w:start w:val="1"/>
+      <w:numFmt w:val="bullet"/>
+      <w:lvlText w:val=""/>
+      <w:lvlJc w:val="left"/>
+      <w:pPr>
+        <w:ind w:left="5046" w:hanging="360"/>
+      </w:pPr>
+      <w:rPr>
+        <w:rFonts w:ascii="Wingdings" w:hAnsi="Wingdings" w:hint="default"/>
+      </w:rPr>
+    </w:lvl>
+    <w:lvl w:ilvl="6" w:tplc="04090001" w:tentative="1">
+      <w:start w:val="1"/>
+      <w:numFmt w:val="bullet"/>
+      <w:lvlText w:val=""/>
+      <w:lvlJc w:val="left"/>
+      <w:pPr>
+        <w:ind w:left="5766" w:hanging="360"/>
+      </w:pPr>
+      <w:rPr>
+        <w:rFonts w:ascii="Symbol" w:hAnsi="Symbol" w:hint="default"/>
+      </w:rPr>
+    </w:lvl>
+    <w:lvl w:ilvl="7" w:tplc="04090003" w:tentative="1">
+      <w:start w:val="1"/>
+      <w:numFmt w:val="bullet"/>
+      <w:lvlText w:val="o"/>
+      <w:lvlJc w:val="left"/>
+      <w:pPr>
+        <w:ind w:left="6486" w:hanging="360"/>
+      </w:pPr>
+      <w:rPr>
+        <w:rFonts w:ascii="Courier New" w:hAnsi="Courier New" w:cs="Courier New" w:hint="default"/>
+      </w:rPr>
+    </w:lvl>
+    <w:lvl w:ilvl="8" w:tplc="04090005" w:tentative="1">
+      <w:start w:val="1"/>
+      <w:numFmt w:val="bullet"/>
+      <w:lvlText w:val=""/>
+      <w:lvlJc w:val="left"/>
+      <w:pPr>
+        <w:ind w:left="7206" w:hanging="360"/>
+      </w:pPr>
+      <w:rPr>
+        <w:rFonts w:ascii="Wingdings" w:hAnsi="Wingdings" w:hint="default"/>
+      </w:rPr>
+    </w:lvl>
+  </w:abstractNum>
+  <w:abstractNum w:abstractNumId="4" w15:restartNumberingAfterBreak="0">
+    <w:nsid w:val="5A081C43"/>
+    <w:multiLevelType w:val="hybridMultilevel"/>
+    <w:tmpl w:val="CD8AD71E"/>
+    <w:lvl w:ilvl="0" w:tplc="04090001">
+      <w:start w:val="1"/>
+      <w:numFmt w:val="bullet"/>
+      <w:lvlText w:val=""/>
+      <w:lvlJc w:val="left"/>
+      <w:pPr>
+        <w:ind w:left="1440" w:hanging="360"/>
+      </w:pPr>
+      <w:rPr>
+        <w:rFonts w:ascii="Symbol" w:hAnsi="Symbol" w:hint="default"/>
+      </w:rPr>
+    </w:lvl>
+    <w:lvl w:ilvl="1" w:tplc="04090003" w:tentative="1">
+      <w:start w:val="1"/>
+      <w:numFmt w:val="bullet"/>
+      <w:lvlText w:val="o"/>
+      <w:lvlJc w:val="left"/>
+      <w:pPr>
+        <w:ind w:left="2160" w:hanging="360"/>
+      </w:pPr>
+      <w:rPr>
+        <w:rFonts w:ascii="Courier New" w:hAnsi="Courier New" w:cs="Courier New" w:hint="default"/>
+      </w:rPr>
+    </w:lvl>
+    <w:lvl w:ilvl="2" w:tplc="04090005" w:tentative="1">
+      <w:start w:val="1"/>
+      <w:numFmt w:val="bullet"/>
+      <w:lvlText w:val=""/>
+      <w:lvlJc w:val="left"/>
+      <w:pPr>
+        <w:ind w:left="2880" w:hanging="360"/>
+      </w:pPr>
+      <w:rPr>
+        <w:rFonts w:ascii="Wingdings" w:hAnsi="Wingdings" w:hint="default"/>
+      </w:rPr>
+    </w:lvl>
+    <w:lvl w:ilvl="3" w:tplc="04090001" w:tentative="1">
+      <w:start w:val="1"/>
+      <w:numFmt w:val="bullet"/>
+      <w:lvlText w:val=""/>
+      <w:lvlJc w:val="left"/>
+      <w:pPr>
+        <w:ind w:left="3600" w:hanging="360"/>
+      </w:pPr>
+      <w:rPr>
+        <w:rFonts w:ascii="Symbol" w:hAnsi="Symbol" w:hint="default"/>
+      </w:rPr>
+    </w:lvl>
+    <w:lvl w:ilvl="4" w:tplc="04090003" w:tentative="1">
+      <w:start w:val="1"/>
+      <w:numFmt w:val="bullet"/>
+      <w:lvlText w:val="o"/>
+      <w:lvlJc w:val="left"/>
+      <w:pPr>
+        <w:ind w:left="4320" w:hanging="360"/>
+      </w:pPr>
+      <w:rPr>
+        <w:rFonts w:ascii="Courier New" w:hAnsi="Courier New" w:cs="Courier New" w:hint="default"/>
+      </w:rPr>
+    </w:lvl>
+    <w:lvl w:ilvl="5" w:tplc="04090005" w:tentative="1">
+      <w:start w:val="1"/>
+      <w:numFmt w:val="bullet"/>
+      <w:lvlText w:val=""/>
+      <w:lvlJc w:val="left"/>
+      <w:pPr>
+        <w:ind w:left="5040" w:hanging="360"/>
+      </w:pPr>
+      <w:rPr>
+        <w:rFonts w:ascii="Wingdings" w:hAnsi="Wingdings" w:hint="default"/>
+      </w:rPr>
+    </w:lvl>
+    <w:lvl w:ilvl="6" w:tplc="04090001" w:tentative="1">
+      <w:start w:val="1"/>
+      <w:numFmt w:val="bullet"/>
+      <w:lvlText w:val=""/>
+      <w:lvlJc w:val="left"/>
+      <w:pPr>
+        <w:ind w:left="5760" w:hanging="360"/>
+      </w:pPr>
+      <w:rPr>
+        <w:rFonts w:ascii="Symbol" w:hAnsi="Symbol" w:hint="default"/>
+      </w:rPr>
+    </w:lvl>
+    <w:lvl w:ilvl="7" w:tplc="04090003" w:tentative="1">
+      <w:start w:val="1"/>
+      <w:numFmt w:val="bullet"/>
+      <w:lvlText w:val="o"/>
+      <w:lvlJc w:val="left"/>
+      <w:pPr>
+        <w:ind w:left="6480" w:hanging="360"/>
+      </w:pPr>
+      <w:rPr>
+        <w:rFonts w:ascii="Courier New" w:hAnsi="Courier New" w:cs="Courier New" w:hint="default"/>
+      </w:rPr>
+    </w:lvl>
+    <w:lvl w:ilvl="8" w:tplc="04090005" w:tentative="1">
+      <w:start w:val="1"/>
+      <w:numFmt w:val="bullet"/>
+      <w:lvlText w:val=""/>
+      <w:lvlJc w:val="left"/>
+      <w:pPr>
+        <w:ind w:left="7200" w:hanging="360"/>
+      </w:pPr>
+      <w:rPr>
+        <w:rFonts w:ascii="Wingdings" w:hAnsi="Wingdings" w:hint="default"/>
+      </w:rPr>
+    </w:lvl>
+  </w:abstractNum>
+  <w:abstractNum w:abstractNumId="5" w15:restartNumberingAfterBreak="0">
+    <w:nsid w:val="5AAE1A9F"/>
+    <w:multiLevelType w:val="hybridMultilevel"/>
+    <w:tmpl w:val="DBD03F94"/>
+    <w:lvl w:ilvl="0" w:tplc="04090001">
+      <w:start w:val="1"/>
+      <w:numFmt w:val="bullet"/>
+      <w:lvlText w:val=""/>
+      <w:lvlJc w:val="left"/>
+      <w:pPr>
+        <w:ind w:left="1446" w:hanging="360"/>
+      </w:pPr>
+      <w:rPr>
+        <w:rFonts w:ascii="Symbol" w:hAnsi="Symbol" w:hint="default"/>
+      </w:rPr>
+    </w:lvl>
+    <w:lvl w:ilvl="1" w:tplc="04090003" w:tentative="1">
+      <w:start w:val="1"/>
+      <w:numFmt w:val="bullet"/>
+      <w:lvlText w:val="o"/>
+      <w:lvlJc w:val="left"/>
+      <w:pPr>
+        <w:ind w:left="2166" w:hanging="360"/>
+      </w:pPr>
+      <w:rPr>
+        <w:rFonts w:ascii="Courier New" w:hAnsi="Courier New" w:cs="Courier New" w:hint="default"/>
+      </w:rPr>
+    </w:lvl>
+    <w:lvl w:ilvl="2" w:tplc="04090005" w:tentative="1">
+      <w:start w:val="1"/>
+      <w:numFmt w:val="bullet"/>
+      <w:lvlText w:val=""/>
+      <w:lvlJc w:val="left"/>
+      <w:pPr>
+        <w:ind w:left="2886" w:hanging="360"/>
+      </w:pPr>
+      <w:rPr>
+        <w:rFonts w:ascii="Wingdings" w:hAnsi="Wingdings" w:hint="default"/>
+      </w:rPr>
+    </w:lvl>
+    <w:lvl w:ilvl="3" w:tplc="04090001" w:tentative="1">
+      <w:start w:val="1"/>
+      <w:numFmt w:val="bullet"/>
+      <w:lvlText w:val=""/>
+      <w:lvlJc w:val="left"/>
+      <w:pPr>
+        <w:ind w:left="3606" w:hanging="360"/>
+      </w:pPr>
+      <w:rPr>
+        <w:rFonts w:ascii="Symbol" w:hAnsi="Symbol" w:hint="default"/>
+      </w:rPr>
+    </w:lvl>
+    <w:lvl w:ilvl="4" w:tplc="04090003" w:tentative="1">
+      <w:start w:val="1"/>
+      <w:numFmt w:val="bullet"/>
+      <w:lvlText w:val="o"/>
+      <w:lvlJc w:val="left"/>
+      <w:pPr>
+        <w:ind w:left="4326" w:hanging="360"/>
+      </w:pPr>
+      <w:rPr>
+        <w:rFonts w:ascii="Courier New" w:hAnsi="Courier New" w:cs="Courier New" w:hint="default"/>
+      </w:rPr>
+    </w:lvl>
+    <w:lvl w:ilvl="5" w:tplc="04090005" w:tentative="1">
+      <w:start w:val="1"/>
+      <w:numFmt w:val="bullet"/>
+      <w:lvlText w:val=""/>
+      <w:lvlJc w:val="left"/>
+      <w:pPr>
+        <w:ind w:left="5046" w:hanging="360"/>
+      </w:pPr>
+      <w:rPr>
+        <w:rFonts w:ascii="Wingdings" w:hAnsi="Wingdings" w:hint="default"/>
+      </w:rPr>
+    </w:lvl>
+    <w:lvl w:ilvl="6" w:tplc="04090001" w:tentative="1">
+      <w:start w:val="1"/>
+      <w:numFmt w:val="bullet"/>
+      <w:lvlText w:val=""/>
+      <w:lvlJc w:val="left"/>
+      <w:pPr>
+        <w:ind w:left="5766" w:hanging="360"/>
+      </w:pPr>
+      <w:rPr>
+        <w:rFonts w:ascii="Symbol" w:hAnsi="Symbol" w:hint="default"/>
+      </w:rPr>
+    </w:lvl>
+    <w:lvl w:ilvl="7" w:tplc="04090003" w:tentative="1">
+      <w:start w:val="1"/>
+      <w:numFmt w:val="bullet"/>
+      <w:lvlText w:val="o"/>
+      <w:lvlJc w:val="left"/>
+      <w:pPr>
+        <w:ind w:left="6486" w:hanging="360"/>
+      </w:pPr>
+      <w:rPr>
+        <w:rFonts w:ascii="Courier New" w:hAnsi="Courier New" w:cs="Courier New" w:hint="default"/>
+      </w:rPr>
+    </w:lvl>
+    <w:lvl w:ilvl="8" w:tplc="04090005" w:tentative="1">
+      <w:start w:val="1"/>
+      <w:numFmt w:val="bullet"/>
+      <w:lvlText w:val=""/>
+      <w:lvlJc w:val="left"/>
+      <w:pPr>
+        <w:ind w:left="7206" w:hanging="360"/>
+      </w:pPr>
+      <w:rPr>
+        <w:rFonts w:ascii="Wingdings" w:hAnsi="Wingdings" w:hint="default"/>
+      </w:rPr>
+    </w:lvl>
+  </w:abstractNum>
+  <w:abstractNum w:abstractNumId="6" w15:restartNumberingAfterBreak="0">
+    <w:nsid w:val="5C4B03EC"/>
+    <w:multiLevelType w:val="hybridMultilevel"/>
+    <w:tmpl w:val="6472D36C"/>
+    <w:lvl w:ilvl="0" w:tplc="04090001">
+      <w:start w:val="1"/>
+      <w:numFmt w:val="bullet"/>
+      <w:lvlText w:val=""/>
+      <w:lvlJc w:val="left"/>
+      <w:pPr>
+        <w:ind w:left="720" w:hanging="360"/>
+      </w:pPr>
+      <w:rPr>
+        <w:rFonts w:ascii="Symbol" w:hAnsi="Symbol" w:hint="default"/>
+      </w:rPr>
+    </w:lvl>
+    <w:lvl w:ilvl="1" w:tplc="04090003" w:tentative="1">
+      <w:start w:val="1"/>
+      <w:numFmt w:val="bullet"/>
+      <w:lvlText w:val="o"/>
+      <w:lvlJc w:val="left"/>
+      <w:pPr>
+        <w:ind w:left="1440" w:hanging="360"/>
+      </w:pPr>
+      <w:rPr>
+        <w:rFonts w:ascii="Courier New" w:hAnsi="Courier New" w:cs="Courier New" w:hint="default"/>
+      </w:rPr>
+    </w:lvl>
+    <w:lvl w:ilvl="2" w:tplc="04090005" w:tentative="1">
+      <w:start w:val="1"/>
+      <w:numFmt w:val="bullet"/>
+      <w:lvlText w:val=""/>
+      <w:lvlJc w:val="left"/>
+      <w:pPr>
+        <w:ind w:left="2160" w:hanging="360"/>
+      </w:pPr>
+      <w:rPr>
+        <w:rFonts w:ascii="Wingdings" w:hAnsi="Wingdings" w:hint="default"/>
+      </w:rPr>
+    </w:lvl>
+    <w:lvl w:ilvl="3" w:tplc="04090001" w:tentative="1">
+      <w:start w:val="1"/>
+      <w:numFmt w:val="bullet"/>
+      <w:lvlText w:val=""/>
+      <w:lvlJc w:val="left"/>
+      <w:pPr>
+        <w:ind w:left="2880" w:hanging="360"/>
+      </w:pPr>
+      <w:rPr>
+        <w:rFonts w:ascii="Symbol" w:hAnsi="Symbol" w:hint="default"/>
+      </w:rPr>
+    </w:lvl>
+    <w:lvl w:ilvl="4" w:tplc="04090003" w:tentative="1">
+      <w:start w:val="1"/>
+      <w:numFmt w:val="bullet"/>
+      <w:lvlText w:val="o"/>
+      <w:lvlJc w:val="left"/>
+      <w:pPr>
+        <w:ind w:left="3600" w:hanging="360"/>
+      </w:pPr>
+      <w:rPr>
+        <w:rFonts w:ascii="Courier New" w:hAnsi="Courier New" w:cs="Courier New" w:hint="default"/>
+      </w:rPr>
+    </w:lvl>
+    <w:lvl w:ilvl="5" w:tplc="04090005" w:tentative="1">
+      <w:start w:val="1"/>
+      <w:numFmt w:val="bullet"/>
+      <w:lvlText w:val=""/>
+      <w:lvlJc w:val="left"/>
+      <w:pPr>
+        <w:ind w:left="4320" w:hanging="360"/>
+      </w:pPr>
+      <w:rPr>
+        <w:rFonts w:ascii="Wingdings" w:hAnsi="Wingdings" w:hint="default"/>
+      </w:rPr>
+    </w:lvl>
+    <w:lvl w:ilvl="6" w:tplc="04090001" w:tentative="1">
+      <w:start w:val="1"/>
+      <w:numFmt w:val="bullet"/>
+      <w:lvlText w:val=""/>
+      <w:lvlJc w:val="left"/>
+      <w:pPr>
+        <w:ind w:left="5040" w:hanging="360"/>
+      </w:pPr>
+      <w:rPr>
+        <w:rFonts w:ascii="Symbol" w:hAnsi="Symbol" w:hint="default"/>
+      </w:rPr>
+    </w:lvl>
+    <w:lvl w:ilvl="7" w:tplc="04090003" w:tentative="1">
+      <w:start w:val="1"/>
+      <w:numFmt w:val="bullet"/>
+      <w:lvlText w:val="o"/>
+      <w:lvlJc w:val="left"/>
+      <w:pPr>
+        <w:ind w:left="5760" w:hanging="360"/>
+      </w:pPr>
+      <w:rPr>
+        <w:rFonts w:ascii="Courier New" w:hAnsi="Courier New" w:cs="Courier New" w:hint="default"/>
+      </w:rPr>
+    </w:lvl>
+    <w:lvl w:ilvl="8" w:tplc="04090005" w:tentative="1">
+      <w:start w:val="1"/>
+      <w:numFmt w:val="bullet"/>
+      <w:lvlText w:val=""/>
+      <w:lvlJc w:val="left"/>
+      <w:pPr>
+        <w:ind w:left="6480" w:hanging="360"/>
+      </w:pPr>
+      <w:rPr>
+        <w:rFonts w:ascii="Wingdings" w:hAnsi="Wingdings" w:hint="default"/>
+      </w:rPr>
+    </w:lvl>
+  </w:abstractNum>
+  <w:abstractNum w:abstractNumId="7" w15:restartNumberingAfterBreak="0">
     <w:nsid w:val="69924394"/>
     <w:multiLevelType w:val="hybridMultilevel"/>
     <w:tmpl w:val="1206D6F2"/>
@@ -2682,7 +4922,120 @@
       </w:rPr>
     </w:lvl>
   </w:abstractNum>
-  <w:abstractNum w:abstractNumId="1" w15:restartNumberingAfterBreak="0">
+  <w:abstractNum w:abstractNumId="8" w15:restartNumberingAfterBreak="0">
+    <w:nsid w:val="74053165"/>
+    <w:multiLevelType w:val="hybridMultilevel"/>
+    <w:tmpl w:val="3A78831E"/>
+    <w:lvl w:ilvl="0" w:tplc="04090001">
+      <w:start w:val="1"/>
+      <w:numFmt w:val="bullet"/>
+      <w:lvlText w:val=""/>
+      <w:lvlJc w:val="left"/>
+      <w:pPr>
+        <w:ind w:left="1446" w:hanging="360"/>
+      </w:pPr>
+      <w:rPr>
+        <w:rFonts w:ascii="Symbol" w:hAnsi="Symbol" w:hint="default"/>
+      </w:rPr>
+    </w:lvl>
+    <w:lvl w:ilvl="1" w:tplc="04090003" w:tentative="1">
+      <w:start w:val="1"/>
+      <w:numFmt w:val="bullet"/>
+      <w:lvlText w:val="o"/>
+      <w:lvlJc w:val="left"/>
+      <w:pPr>
+        <w:ind w:left="2166" w:hanging="360"/>
+      </w:pPr>
+      <w:rPr>
+        <w:rFonts w:ascii="Courier New" w:hAnsi="Courier New" w:cs="Courier New" w:hint="default"/>
+      </w:rPr>
+    </w:lvl>
+    <w:lvl w:ilvl="2" w:tplc="04090005" w:tentative="1">
+      <w:start w:val="1"/>
+      <w:numFmt w:val="bullet"/>
+      <w:lvlText w:val=""/>
+      <w:lvlJc w:val="left"/>
+      <w:pPr>
+        <w:ind w:left="2886" w:hanging="360"/>
+      </w:pPr>
+      <w:rPr>
+        <w:rFonts w:ascii="Wingdings" w:hAnsi="Wingdings" w:hint="default"/>
+      </w:rPr>
+    </w:lvl>
+    <w:lvl w:ilvl="3" w:tplc="04090001" w:tentative="1">
+      <w:start w:val="1"/>
+      <w:numFmt w:val="bullet"/>
+      <w:lvlText w:val=""/>
+      <w:lvlJc w:val="left"/>
+      <w:pPr>
+        <w:ind w:left="3606" w:hanging="360"/>
+      </w:pPr>
+      <w:rPr>
+        <w:rFonts w:ascii="Symbol" w:hAnsi="Symbol" w:hint="default"/>
+      </w:rPr>
+    </w:lvl>
+    <w:lvl w:ilvl="4" w:tplc="04090003" w:tentative="1">
+      <w:start w:val="1"/>
+      <w:numFmt w:val="bullet"/>
+      <w:lvlText w:val="o"/>
+      <w:lvlJc w:val="left"/>
+      <w:pPr>
+        <w:ind w:left="4326" w:hanging="360"/>
+      </w:pPr>
+      <w:rPr>
+        <w:rFonts w:ascii="Courier New" w:hAnsi="Courier New" w:cs="Courier New" w:hint="default"/>
+      </w:rPr>
+    </w:lvl>
+    <w:lvl w:ilvl="5" w:tplc="04090005" w:tentative="1">
+      <w:start w:val="1"/>
+      <w:numFmt w:val="bullet"/>
+      <w:lvlText w:val=""/>
+      <w:lvlJc w:val="left"/>
+      <w:pPr>
+        <w:ind w:left="5046" w:hanging="360"/>
+      </w:pPr>
+      <w:rPr>
+        <w:rFonts w:ascii="Wingdings" w:hAnsi="Wingdings" w:hint="default"/>
+      </w:rPr>
+    </w:lvl>
+    <w:lvl w:ilvl="6" w:tplc="04090001" w:tentative="1">
+      <w:start w:val="1"/>
+      <w:numFmt w:val="bullet"/>
+      <w:lvlText w:val=""/>
+      <w:lvlJc w:val="left"/>
+      <w:pPr>
+        <w:ind w:left="5766" w:hanging="360"/>
+      </w:pPr>
+      <w:rPr>
+        <w:rFonts w:ascii="Symbol" w:hAnsi="Symbol" w:hint="default"/>
+      </w:rPr>
+    </w:lvl>
+    <w:lvl w:ilvl="7" w:tplc="04090003" w:tentative="1">
+      <w:start w:val="1"/>
+      <w:numFmt w:val="bullet"/>
+      <w:lvlText w:val="o"/>
+      <w:lvlJc w:val="left"/>
+      <w:pPr>
+        <w:ind w:left="6486" w:hanging="360"/>
+      </w:pPr>
+      <w:rPr>
+        <w:rFonts w:ascii="Courier New" w:hAnsi="Courier New" w:cs="Courier New" w:hint="default"/>
+      </w:rPr>
+    </w:lvl>
+    <w:lvl w:ilvl="8" w:tplc="04090005" w:tentative="1">
+      <w:start w:val="1"/>
+      <w:numFmt w:val="bullet"/>
+      <w:lvlText w:val=""/>
+      <w:lvlJc w:val="left"/>
+      <w:pPr>
+        <w:ind w:left="7206" w:hanging="360"/>
+      </w:pPr>
+      <w:rPr>
+        <w:rFonts w:ascii="Wingdings" w:hAnsi="Wingdings" w:hint="default"/>
+      </w:rPr>
+    </w:lvl>
+  </w:abstractNum>
+  <w:abstractNum w:abstractNumId="9" w15:restartNumberingAfterBreak="0">
     <w:nsid w:val="7ECF197F"/>
     <w:multiLevelType w:val="hybridMultilevel"/>
     <w:tmpl w:val="56BE2B66"/>
@@ -2795,10 +5148,34 @@
     </w:lvl>
   </w:abstractNum>
   <w:num w:numId="1">
+    <w:abstractNumId w:val="9"/>
+  </w:num>
+  <w:num w:numId="2">
+    <w:abstractNumId w:val="7"/>
+  </w:num>
+  <w:num w:numId="3">
+    <w:abstractNumId w:val="6"/>
+  </w:num>
+  <w:num w:numId="4">
+    <w:abstractNumId w:val="4"/>
+  </w:num>
+  <w:num w:numId="5">
+    <w:abstractNumId w:val="2"/>
+  </w:num>
+  <w:num w:numId="6">
+    <w:abstractNumId w:val="3"/>
+  </w:num>
+  <w:num w:numId="7">
+    <w:abstractNumId w:val="0"/>
+  </w:num>
+  <w:num w:numId="8">
+    <w:abstractNumId w:val="8"/>
+  </w:num>
+  <w:num w:numId="9">
     <w:abstractNumId w:val="1"/>
   </w:num>
-  <w:num w:numId="2">
-    <w:abstractNumId w:val="0"/>
+  <w:num w:numId="10">
+    <w:abstractNumId w:val="5"/>
   </w:num>
 </w:numbering>
 </file>
@@ -2820,7 +5197,7 @@
       </w:pPr>
     </w:pPrDefault>
   </w:docDefaults>
-  <w:latentStyles w:defLockedState="0" w:defUIPriority="99" w:defSemiHidden="0" w:defUnhideWhenUsed="0" w:defQFormat="0" w:count="375">
+  <w:latentStyles w:defLockedState="0" w:defUIPriority="99" w:defSemiHidden="0" w:defUnhideWhenUsed="0" w:defQFormat="0" w:count="374">
     <w:lsdException w:name="Normal" w:uiPriority="0" w:qFormat="1"/>
     <w:lsdException w:name="heading 1" w:uiPriority="9" w:qFormat="1"/>
     <w:lsdException w:name="heading 2" w:semiHidden="1" w:uiPriority="9" w:unhideWhenUsed="1" w:qFormat="1"/>
@@ -3195,9 +5572,8 @@
     <w:lsdException w:name="Mention" w:semiHidden="1" w:unhideWhenUsed="1"/>
     <w:lsdException w:name="Smart Hyperlink" w:semiHidden="1" w:unhideWhenUsed="1"/>
     <w:lsdException w:name="Hashtag" w:semiHidden="1" w:unhideWhenUsed="1"/>
-    <w:lsdException w:name="Unresolved Mention" w:semiHidden="1" w:unhideWhenUsed="1"/>
   </w:latentStyles>
-  <w:style w:type="paragraph" w:default="1" w:styleId="Normal">
+  <w:style w:type="paragraph" w:default="1" w:styleId="a">
     <w:name w:val="Normal"/>
     <w:qFormat/>
     <w:rsid w:val="005F00B3"/>
@@ -3210,13 +5586,13 @@
       <w:szCs w:val="22"/>
     </w:rPr>
   </w:style>
-  <w:style w:type="character" w:default="1" w:styleId="DefaultParagraphFont">
+  <w:style w:type="character" w:default="1" w:styleId="a0">
     <w:name w:val="Default Paragraph Font"/>
     <w:uiPriority w:val="1"/>
     <w:semiHidden/>
     <w:unhideWhenUsed/>
   </w:style>
-  <w:style w:type="table" w:default="1" w:styleId="TableNormal">
+  <w:style w:type="table" w:default="1" w:styleId="a1">
     <w:name w:val="Normal Table"/>
     <w:uiPriority w:val="99"/>
     <w:semiHidden/>
@@ -3231,15 +5607,15 @@
       </w:tblCellMar>
     </w:tblPr>
   </w:style>
-  <w:style w:type="numbering" w:default="1" w:styleId="NoList">
+  <w:style w:type="numbering" w:default="1" w:styleId="a2">
     <w:name w:val="No List"/>
     <w:uiPriority w:val="99"/>
     <w:semiHidden/>
     <w:unhideWhenUsed/>
   </w:style>
-  <w:style w:type="paragraph" w:styleId="ListParagraph">
+  <w:style w:type="paragraph" w:styleId="a3">
     <w:name w:val="List Paragraph"/>
-    <w:basedOn w:val="Normal"/>
+    <w:basedOn w:val="a"/>
     <w:uiPriority w:val="34"/>
     <w:qFormat/>
     <w:rsid w:val="005F00B3"/>

</xml_diff>

<commit_message>
added scheme to the doc file
</commit_message>
<xml_diff>
--- a/מבני הנתונים.docx
+++ b/מבני הנתונים.docx
@@ -1,6 +1,6 @@
 
 <file path=word/document.xml><?xml version="1.0" encoding="utf-8"?>
-<w:document xmlns:wpc="http://schemas.microsoft.com/office/word/2010/wordprocessingCanvas" xmlns:cx="http://schemas.microsoft.com/office/drawing/2014/chartex" xmlns:cx1="http://schemas.microsoft.com/office/drawing/2015/9/8/chartex" xmlns:cx2="http://schemas.microsoft.com/office/drawing/2015/10/21/chartex" xmlns:cx3="http://schemas.microsoft.com/office/drawing/2016/5/9/chartex" xmlns:cx4="http://schemas.microsoft.com/office/drawing/2016/5/10/chartex" xmlns:cx5="http://schemas.microsoft.com/office/drawing/2016/5/11/chartex" xmlns:cx6="http://schemas.microsoft.com/office/drawing/2016/5/12/chartex" xmlns:cx7="http://schemas.microsoft.com/office/drawing/2016/5/13/chartex" xmlns:cx8="http://schemas.microsoft.com/office/drawing/2016/5/14/chartex" xmlns:mc="http://schemas.openxmlformats.org/markup-compatibility/2006" xmlns:aink="http://schemas.microsoft.com/office/drawing/2016/ink" xmlns:am3d="http://schemas.microsoft.com/office/drawing/2017/model3d" xmlns:o="urn:schemas-microsoft-com:office:office" xmlns:r="http://schemas.openxmlformats.org/officeDocument/2006/relationships" xmlns:m="http://schemas.openxmlformats.org/officeDocument/2006/math" xmlns:v="urn:schemas-microsoft-com:vml" xmlns:wp14="http://schemas.microsoft.com/office/word/2010/wordprocessingDrawing" xmlns:wp="http://schemas.openxmlformats.org/drawingml/2006/wordprocessingDrawing" xmlns:w10="urn:schemas-microsoft-com:office:word" xmlns:w="http://schemas.openxmlformats.org/wordprocessingml/2006/main" xmlns:w14="http://schemas.microsoft.com/office/word/2010/wordml" xmlns:w15="http://schemas.microsoft.com/office/word/2012/wordml" xmlns:w16se="http://schemas.microsoft.com/office/word/2015/wordml/symex" xmlns:wpg="http://schemas.microsoft.com/office/word/2010/wordprocessingGroup" xmlns:wpi="http://schemas.microsoft.com/office/word/2010/wordprocessingInk" xmlns:wne="http://schemas.microsoft.com/office/word/2006/wordml" xmlns:wps="http://schemas.microsoft.com/office/word/2010/wordprocessingShape" mc:Ignorable="w14 w15 w16se wp14">
+<w:document xmlns:wpc="http://schemas.microsoft.com/office/word/2010/wordprocessingCanvas" xmlns:cx="http://schemas.microsoft.com/office/drawing/2014/chartex" xmlns:cx1="http://schemas.microsoft.com/office/drawing/2015/9/8/chartex" xmlns:cx2="http://schemas.microsoft.com/office/drawing/2015/10/21/chartex" xmlns:cx3="http://schemas.microsoft.com/office/drawing/2016/5/9/chartex" xmlns:cx4="http://schemas.microsoft.com/office/drawing/2016/5/10/chartex" xmlns:cx5="http://schemas.microsoft.com/office/drawing/2016/5/11/chartex" xmlns:cx6="http://schemas.microsoft.com/office/drawing/2016/5/12/chartex" xmlns:cx7="http://schemas.microsoft.com/office/drawing/2016/5/13/chartex" xmlns:cx8="http://schemas.microsoft.com/office/drawing/2016/5/14/chartex" xmlns:mc="http://schemas.openxmlformats.org/markup-compatibility/2006" xmlns:aink="http://schemas.microsoft.com/office/drawing/2016/ink" xmlns:o="urn:schemas-microsoft-com:office:office" xmlns:r="http://schemas.openxmlformats.org/officeDocument/2006/relationships" xmlns:m="http://schemas.openxmlformats.org/officeDocument/2006/math" xmlns:v="urn:schemas-microsoft-com:vml" xmlns:wp14="http://schemas.microsoft.com/office/word/2010/wordprocessingDrawing" xmlns:wp="http://schemas.openxmlformats.org/drawingml/2006/wordprocessingDrawing" xmlns:w10="urn:schemas-microsoft-com:office:word" xmlns:w="http://schemas.openxmlformats.org/wordprocessingml/2006/main" xmlns:w14="http://schemas.microsoft.com/office/word/2010/wordml" xmlns:w15="http://schemas.microsoft.com/office/word/2012/wordml" xmlns:w16se="http://schemas.microsoft.com/office/word/2015/wordml/symex" xmlns:wpg="http://schemas.microsoft.com/office/word/2010/wordprocessingGroup" xmlns:wpi="http://schemas.microsoft.com/office/word/2010/wordprocessingInk" xmlns:wne="http://schemas.microsoft.com/office/word/2006/wordml" xmlns:wps="http://schemas.microsoft.com/office/word/2010/wordprocessingShape" mc:Ignorable="w14 w15 w16se wp14">
   <w:body>
     <w:p>
       <w:pPr>
@@ -54,7 +54,7 @@
     </w:p>
     <w:p>
       <w:pPr>
-        <w:pStyle w:val="ListParagraph"/>
+        <w:pStyle w:val="a3"/>
         <w:numPr>
           <w:ilvl w:val="0"/>
           <w:numId w:val="1"/>
@@ -136,7 +136,7 @@
     </w:p>
     <w:p>
       <w:pPr>
-        <w:pStyle w:val="ListParagraph"/>
+        <w:pStyle w:val="a3"/>
         <w:bidi/>
         <w:spacing w:line="360" w:lineRule="auto"/>
         <w:jc w:val="both"/>
@@ -158,7 +158,7 @@
     </w:p>
     <w:p>
       <w:pPr>
-        <w:pStyle w:val="ListParagraph"/>
+        <w:pStyle w:val="a3"/>
         <w:bidi/>
         <w:spacing w:line="360" w:lineRule="auto"/>
         <w:jc w:val="both"/>
@@ -181,7 +181,7 @@
     </w:p>
     <w:p>
       <w:pPr>
-        <w:pStyle w:val="ListParagraph"/>
+        <w:pStyle w:val="a3"/>
         <w:numPr>
           <w:ilvl w:val="0"/>
           <w:numId w:val="2"/>
@@ -233,7 +233,7 @@
     </w:p>
     <w:p>
       <w:pPr>
-        <w:pStyle w:val="ListParagraph"/>
+        <w:pStyle w:val="a3"/>
         <w:numPr>
           <w:ilvl w:val="0"/>
           <w:numId w:val="2"/>
@@ -273,7 +273,7 @@
     </w:p>
     <w:p>
       <w:pPr>
-        <w:pStyle w:val="ListParagraph"/>
+        <w:pStyle w:val="a3"/>
         <w:numPr>
           <w:ilvl w:val="0"/>
           <w:numId w:val="2"/>
@@ -342,7 +342,7 @@
     </w:p>
     <w:p>
       <w:pPr>
-        <w:pStyle w:val="ListParagraph"/>
+        <w:pStyle w:val="a3"/>
         <w:numPr>
           <w:ilvl w:val="0"/>
           <w:numId w:val="2"/>
@@ -405,7 +405,7 @@
     </w:p>
     <w:p>
       <w:pPr>
-        <w:pStyle w:val="ListParagraph"/>
+        <w:pStyle w:val="a3"/>
         <w:numPr>
           <w:ilvl w:val="0"/>
           <w:numId w:val="2"/>
@@ -448,7 +448,7 @@
     </w:p>
     <w:p>
       <w:pPr>
-        <w:pStyle w:val="ListParagraph"/>
+        <w:pStyle w:val="a3"/>
         <w:numPr>
           <w:ilvl w:val="0"/>
           <w:numId w:val="2"/>
@@ -474,7 +474,7 @@
     </w:p>
     <w:p>
       <w:pPr>
-        <w:pStyle w:val="ListParagraph"/>
+        <w:pStyle w:val="a3"/>
         <w:numPr>
           <w:ilvl w:val="0"/>
           <w:numId w:val="2"/>
@@ -500,7 +500,7 @@
     </w:p>
     <w:p>
       <w:pPr>
-        <w:pStyle w:val="ListParagraph"/>
+        <w:pStyle w:val="a3"/>
         <w:numPr>
           <w:ilvl w:val="0"/>
           <w:numId w:val="2"/>
@@ -842,7 +842,7 @@
     </w:p>
     <w:p>
       <w:pPr>
-        <w:pStyle w:val="ListParagraph"/>
+        <w:pStyle w:val="a3"/>
         <w:numPr>
           <w:ilvl w:val="0"/>
           <w:numId w:val="1"/>
@@ -897,7 +897,7 @@
     </w:p>
     <w:p>
       <w:pPr>
-        <w:pStyle w:val="ListParagraph"/>
+        <w:pStyle w:val="a3"/>
         <w:bidi/>
         <w:spacing w:line="360" w:lineRule="auto"/>
         <w:jc w:val="both"/>
@@ -920,7 +920,7 @@
     </w:p>
     <w:p>
       <w:pPr>
-        <w:pStyle w:val="ListParagraph"/>
+        <w:pStyle w:val="a3"/>
         <w:numPr>
           <w:ilvl w:val="0"/>
           <w:numId w:val="2"/>
@@ -977,7 +977,7 @@
     </w:p>
     <w:p>
       <w:pPr>
-        <w:pStyle w:val="ListParagraph"/>
+        <w:pStyle w:val="a3"/>
         <w:numPr>
           <w:ilvl w:val="0"/>
           <w:numId w:val="2"/>
@@ -1051,7 +1051,7 @@
     </w:p>
     <w:p>
       <w:pPr>
-        <w:pStyle w:val="ListParagraph"/>
+        <w:pStyle w:val="a3"/>
         <w:numPr>
           <w:ilvl w:val="0"/>
           <w:numId w:val="2"/>
@@ -1424,7 +1424,7 @@
     </w:p>
     <w:p>
       <w:pPr>
-        <w:pStyle w:val="ListParagraph"/>
+        <w:pStyle w:val="a3"/>
         <w:numPr>
           <w:ilvl w:val="0"/>
           <w:numId w:val="1"/>
@@ -1479,7 +1479,7 @@
     </w:p>
     <w:p>
       <w:pPr>
-        <w:pStyle w:val="ListParagraph"/>
+        <w:pStyle w:val="a3"/>
         <w:bidi/>
         <w:spacing w:line="360" w:lineRule="auto"/>
         <w:jc w:val="both"/>
@@ -1580,7 +1580,7 @@
     </w:p>
     <w:p>
       <w:pPr>
-        <w:pStyle w:val="ListParagraph"/>
+        <w:pStyle w:val="a3"/>
         <w:bidi/>
         <w:spacing w:line="360" w:lineRule="auto"/>
         <w:jc w:val="both"/>
@@ -1603,7 +1603,7 @@
     </w:p>
     <w:p>
       <w:pPr>
-        <w:pStyle w:val="ListParagraph"/>
+        <w:pStyle w:val="a3"/>
         <w:numPr>
           <w:ilvl w:val="0"/>
           <w:numId w:val="2"/>
@@ -1663,7 +1663,7 @@
     </w:p>
     <w:p>
       <w:pPr>
-        <w:pStyle w:val="ListParagraph"/>
+        <w:pStyle w:val="a3"/>
         <w:numPr>
           <w:ilvl w:val="0"/>
           <w:numId w:val="2"/>
@@ -1703,7 +1703,7 @@
     </w:p>
     <w:p>
       <w:pPr>
-        <w:pStyle w:val="ListParagraph"/>
+        <w:pStyle w:val="a3"/>
         <w:numPr>
           <w:ilvl w:val="0"/>
           <w:numId w:val="2"/>
@@ -1931,7 +1931,7 @@
     </w:p>
     <w:p>
       <w:pPr>
-        <w:pStyle w:val="ListParagraph"/>
+        <w:pStyle w:val="a3"/>
         <w:numPr>
           <w:ilvl w:val="0"/>
           <w:numId w:val="2"/>
@@ -2000,7 +2000,7 @@
     </w:p>
     <w:p>
       <w:pPr>
-        <w:pStyle w:val="ListParagraph"/>
+        <w:pStyle w:val="a3"/>
         <w:numPr>
           <w:ilvl w:val="1"/>
           <w:numId w:val="2"/>
@@ -2028,7 +2028,7 @@
     </w:p>
     <w:p>
       <w:pPr>
-        <w:pStyle w:val="ListParagraph"/>
+        <w:pStyle w:val="a3"/>
         <w:numPr>
           <w:ilvl w:val="1"/>
           <w:numId w:val="2"/>
@@ -2108,7 +2108,7 @@
     </w:p>
     <w:p>
       <w:pPr>
-        <w:pStyle w:val="ListParagraph"/>
+        <w:pStyle w:val="a3"/>
         <w:numPr>
           <w:ilvl w:val="0"/>
           <w:numId w:val="2"/>
@@ -2151,7 +2151,7 @@
     </w:p>
     <w:p>
       <w:pPr>
-        <w:pStyle w:val="ListParagraph"/>
+        <w:pStyle w:val="a3"/>
         <w:numPr>
           <w:ilvl w:val="1"/>
           <w:numId w:val="2"/>
@@ -2179,7 +2179,7 @@
     </w:p>
     <w:p>
       <w:pPr>
-        <w:pStyle w:val="ListParagraph"/>
+        <w:pStyle w:val="a3"/>
         <w:numPr>
           <w:ilvl w:val="0"/>
           <w:numId w:val="2"/>
@@ -2209,7 +2209,7 @@
     </w:p>
     <w:p>
       <w:pPr>
-        <w:pStyle w:val="ListParagraph"/>
+        <w:pStyle w:val="a3"/>
         <w:numPr>
           <w:ilvl w:val="1"/>
           <w:numId w:val="2"/>
@@ -2418,8 +2418,8 @@
           <w:rFonts w:ascii="David" w:hAnsi="David" w:cs="David"/>
           <w:b/>
           <w:bCs/>
-          <w:sz w:val="28"/>
-          <w:szCs w:val="28"/>
+          <w:sz w:val="36"/>
+          <w:szCs w:val="36"/>
           <w:u w:val="single"/>
           <w:rtl/>
         </w:rPr>
@@ -2429,8 +2429,8 @@
           <w:rFonts w:ascii="David" w:hAnsi="David" w:cs="David"/>
           <w:b/>
           <w:bCs/>
-          <w:sz w:val="28"/>
-          <w:szCs w:val="28"/>
+          <w:sz w:val="36"/>
+          <w:szCs w:val="36"/>
           <w:u w:val="single"/>
           <w:rtl/>
         </w:rPr>
@@ -2444,6 +2444,21 @@
         <w:jc w:val="both"/>
         <w:rPr>
           <w:rFonts w:ascii="David" w:hAnsi="David" w:cs="David"/>
+          <w:b/>
+          <w:bCs/>
+          <w:sz w:val="36"/>
+          <w:szCs w:val="36"/>
+          <w:u w:val="single"/>
+          <w:rtl/>
+        </w:rPr>
+      </w:pPr>
+    </w:p>
+    <w:p>
+      <w:pPr>
+        <w:bidi/>
+        <w:jc w:val="both"/>
+        <w:rPr>
+          <w:rFonts w:ascii="David" w:hAnsi="David" w:cs="David"/>
           <w:sz w:val="28"/>
           <w:szCs w:val="28"/>
           <w:rtl/>
@@ -2494,7 +2509,7 @@
     </w:p>
     <w:p>
       <w:pPr>
-        <w:pStyle w:val="ListParagraph"/>
+        <w:pStyle w:val="a3"/>
         <w:numPr>
           <w:ilvl w:val="0"/>
           <w:numId w:val="4"/>
@@ -2622,7 +2637,7 @@
     </w:p>
     <w:p>
       <w:pPr>
-        <w:pStyle w:val="ListParagraph"/>
+        <w:pStyle w:val="a3"/>
         <w:numPr>
           <w:ilvl w:val="0"/>
           <w:numId w:val="4"/>
@@ -2664,7 +2679,7 @@
     </w:p>
     <w:p>
       <w:pPr>
-        <w:pStyle w:val="ListParagraph"/>
+        <w:pStyle w:val="a3"/>
         <w:numPr>
           <w:ilvl w:val="0"/>
           <w:numId w:val="4"/>
@@ -2852,7 +2867,7 @@
     </w:p>
     <w:p>
       <w:pPr>
-        <w:pStyle w:val="ListParagraph"/>
+        <w:pStyle w:val="a3"/>
         <w:numPr>
           <w:ilvl w:val="0"/>
           <w:numId w:val="5"/>
@@ -2932,7 +2947,7 @@
     </w:p>
     <w:p>
       <w:pPr>
-        <w:pStyle w:val="ListParagraph"/>
+        <w:pStyle w:val="a3"/>
         <w:numPr>
           <w:ilvl w:val="0"/>
           <w:numId w:val="5"/>
@@ -3009,7 +3024,7 @@
     </w:p>
     <w:p>
       <w:pPr>
-        <w:pStyle w:val="ListParagraph"/>
+        <w:pStyle w:val="a3"/>
         <w:numPr>
           <w:ilvl w:val="0"/>
           <w:numId w:val="5"/>
@@ -3181,7 +3196,7 @@
     </w:p>
     <w:p>
       <w:pPr>
-        <w:pStyle w:val="ListParagraph"/>
+        <w:pStyle w:val="a3"/>
         <w:numPr>
           <w:ilvl w:val="0"/>
           <w:numId w:val="5"/>
@@ -3252,7 +3267,7 @@
     </w:p>
     <w:p>
       <w:pPr>
-        <w:pStyle w:val="ListParagraph"/>
+        <w:pStyle w:val="a3"/>
         <w:numPr>
           <w:ilvl w:val="0"/>
           <w:numId w:val="5"/>
@@ -3329,7 +3344,7 @@
     </w:p>
     <w:p>
       <w:pPr>
-        <w:pStyle w:val="ListParagraph"/>
+        <w:pStyle w:val="a3"/>
         <w:numPr>
           <w:ilvl w:val="0"/>
           <w:numId w:val="5"/>
@@ -3507,7 +3522,7 @@
     </w:p>
     <w:p>
       <w:pPr>
-        <w:pStyle w:val="ListParagraph"/>
+        <w:pStyle w:val="a3"/>
         <w:numPr>
           <w:ilvl w:val="0"/>
           <w:numId w:val="7"/>
@@ -3583,7 +3598,7 @@
     </w:p>
     <w:p>
       <w:pPr>
-        <w:pStyle w:val="ListParagraph"/>
+        <w:pStyle w:val="a3"/>
         <w:numPr>
           <w:ilvl w:val="0"/>
           <w:numId w:val="7"/>
@@ -3763,7 +3778,7 @@
     </w:p>
     <w:p>
       <w:pPr>
-        <w:pStyle w:val="ListParagraph"/>
+        <w:pStyle w:val="a3"/>
         <w:numPr>
           <w:ilvl w:val="0"/>
           <w:numId w:val="8"/>
@@ -3849,7 +3864,7 @@
     </w:p>
     <w:p>
       <w:pPr>
-        <w:pStyle w:val="ListParagraph"/>
+        <w:pStyle w:val="a3"/>
         <w:numPr>
           <w:ilvl w:val="0"/>
           <w:numId w:val="8"/>
@@ -3948,14 +3963,36 @@
           <w:szCs w:val="28"/>
           <w:rtl/>
         </w:rPr>
-        <w:t xml:space="preserve"> יביא אותנו אל הנק' שממנה המידע הנוסף שיישמר בצומת הוא בדיוק סכום כל הימניים ממנו, כלומר גדולים ממנו ולכן זהו אכן סכום </w:t>
-      </w:r>
+        <w:t xml:space="preserve"> יביא אותנו אל </w:t>
+      </w:r>
+      <w:proofErr w:type="spellStart"/>
       <w:r>
         <w:rPr>
           <w:rFonts w:ascii="David" w:hAnsi="David" w:cs="David"/>
           <w:color w:val="FF0000"/>
           <w:sz w:val="28"/>
           <w:szCs w:val="28"/>
+          <w:rtl/>
+        </w:rPr>
+        <w:t>הנק</w:t>
+      </w:r>
+      <w:proofErr w:type="spellEnd"/>
+      <w:r>
+        <w:rPr>
+          <w:rFonts w:ascii="David" w:hAnsi="David" w:cs="David"/>
+          <w:color w:val="FF0000"/>
+          <w:sz w:val="28"/>
+          <w:szCs w:val="28"/>
+          <w:rtl/>
+        </w:rPr>
+        <w:t xml:space="preserve">' שממנה המידע הנוסף שיישמר בצומת הוא בדיוק סכום כל הימניים ממנו, כלומר גדולים ממנו ולכן זהו אכן סכום </w:t>
+      </w:r>
+      <w:r>
+        <w:rPr>
+          <w:rFonts w:ascii="David" w:hAnsi="David" w:cs="David"/>
+          <w:color w:val="FF0000"/>
+          <w:sz w:val="28"/>
+          <w:szCs w:val="28"/>
         </w:rPr>
         <w:t>n</w:t>
       </w:r>
@@ -4007,7 +4044,7 @@
     </w:p>
     <w:p>
       <w:pPr>
-        <w:pStyle w:val="ListParagraph"/>
+        <w:pStyle w:val="a3"/>
         <w:numPr>
           <w:ilvl w:val="0"/>
           <w:numId w:val="8"/>
@@ -4115,6 +4152,7 @@
           <w:sz w:val="28"/>
           <w:szCs w:val="28"/>
         </w:rPr>
+        <w:lastRenderedPageBreak/>
         <w:t>GetNumOfWins</w:t>
       </w:r>
       <w:proofErr w:type="spellEnd"/>
@@ -4171,8 +4209,19 @@
           <w:szCs w:val="28"/>
           <w:rtl/>
         </w:rPr>
-        <w:t>כמות נצחונות</w:t>
-      </w:r>
+        <w:t xml:space="preserve">כמות </w:t>
+      </w:r>
+      <w:proofErr w:type="spellStart"/>
+      <w:r>
+        <w:rPr>
+          <w:rFonts w:ascii="David" w:hAnsi="David" w:cs="David" w:hint="cs"/>
+          <w:sz w:val="28"/>
+          <w:szCs w:val="28"/>
+          <w:rtl/>
+        </w:rPr>
+        <w:t>נצחונות</w:t>
+      </w:r>
+      <w:proofErr w:type="spellEnd"/>
       <w:r>
         <w:rPr>
           <w:rFonts w:ascii="David" w:hAnsi="David" w:cs="David"/>
@@ -4239,7 +4288,6 @@
           <w:sz w:val="28"/>
           <w:szCs w:val="28"/>
         </w:rPr>
-        <w:lastRenderedPageBreak/>
         <w:t>GetStudentTeamLeader</w:t>
       </w:r>
       <w:proofErr w:type="spellEnd"/>
@@ -4255,7 +4303,7 @@
     </w:p>
     <w:p>
       <w:pPr>
-        <w:pStyle w:val="ListParagraph"/>
+        <w:pStyle w:val="a3"/>
         <w:numPr>
           <w:ilvl w:val="0"/>
           <w:numId w:val="9"/>
@@ -4352,7 +4400,7 @@
     </w:p>
     <w:p>
       <w:pPr>
-        <w:pStyle w:val="ListParagraph"/>
+        <w:pStyle w:val="a3"/>
         <w:numPr>
           <w:ilvl w:val="0"/>
           <w:numId w:val="9"/>
@@ -4420,7 +4468,7 @@
     </w:p>
     <w:p>
       <w:pPr>
-        <w:pStyle w:val="ListParagraph"/>
+        <w:pStyle w:val="a3"/>
         <w:numPr>
           <w:ilvl w:val="0"/>
           <w:numId w:val="9"/>
@@ -4451,8 +4499,6 @@
         </w:rPr>
         <w:t>העץ ב</w:t>
       </w:r>
-      <w:bookmarkStart w:id="0" w:name="_GoBack"/>
-      <w:bookmarkEnd w:id="0"/>
       <w:r>
         <w:rPr>
           <w:rFonts w:ascii="David" w:hAnsi="David" w:cs="David"/>
@@ -4599,7 +4645,7 @@
     </w:p>
     <w:p>
       <w:pPr>
-        <w:pStyle w:val="ListParagraph"/>
+        <w:pStyle w:val="a3"/>
         <w:numPr>
           <w:ilvl w:val="0"/>
           <w:numId w:val="10"/>
@@ -4678,7 +4724,7 @@
     </w:p>
     <w:p>
       <w:pPr>
-        <w:pStyle w:val="ListParagraph"/>
+        <w:pStyle w:val="a3"/>
         <w:numPr>
           <w:ilvl w:val="0"/>
           <w:numId w:val="10"/>
@@ -4720,7 +4766,7 @@
     </w:p>
     <w:p>
       <w:pPr>
-        <w:pStyle w:val="ListParagraph"/>
+        <w:pStyle w:val="a3"/>
         <w:numPr>
           <w:ilvl w:val="0"/>
           <w:numId w:val="10"/>
@@ -4850,9 +4896,501 @@
           <w:rFonts w:ascii="David" w:hAnsi="David" w:cs="David"/>
           <w:sz w:val="28"/>
           <w:szCs w:val="28"/>
-          <w:rtl/>
-        </w:rPr>
-      </w:pPr>
+        </w:rPr>
+      </w:pPr>
+    </w:p>
+    <w:p>
+      <w:pPr>
+        <w:bidi/>
+        <w:jc w:val="both"/>
+        <w:rPr>
+          <w:rFonts w:ascii="David" w:hAnsi="David" w:cs="David"/>
+          <w:sz w:val="28"/>
+          <w:szCs w:val="28"/>
+        </w:rPr>
+      </w:pPr>
+    </w:p>
+    <w:p>
+      <w:pPr>
+        <w:bidi/>
+        <w:jc w:val="both"/>
+        <w:rPr>
+          <w:rFonts w:ascii="David" w:hAnsi="David" w:cs="David"/>
+          <w:sz w:val="28"/>
+          <w:szCs w:val="28"/>
+        </w:rPr>
+      </w:pPr>
+    </w:p>
+    <w:p>
+      <w:pPr>
+        <w:bidi/>
+        <w:jc w:val="both"/>
+        <w:rPr>
+          <w:rFonts w:ascii="David" w:hAnsi="David" w:cs="David"/>
+          <w:sz w:val="28"/>
+          <w:szCs w:val="28"/>
+        </w:rPr>
+      </w:pPr>
+    </w:p>
+    <w:p>
+      <w:pPr>
+        <w:bidi/>
+        <w:jc w:val="both"/>
+        <w:rPr>
+          <w:rFonts w:ascii="David" w:hAnsi="David" w:cs="David"/>
+          <w:sz w:val="28"/>
+          <w:szCs w:val="28"/>
+        </w:rPr>
+      </w:pPr>
+    </w:p>
+    <w:p>
+      <w:pPr>
+        <w:bidi/>
+        <w:jc w:val="both"/>
+        <w:rPr>
+          <w:rFonts w:ascii="David" w:hAnsi="David" w:cs="David"/>
+          <w:sz w:val="28"/>
+          <w:szCs w:val="28"/>
+        </w:rPr>
+      </w:pPr>
+    </w:p>
+    <w:p>
+      <w:pPr>
+        <w:bidi/>
+        <w:jc w:val="both"/>
+        <w:rPr>
+          <w:rFonts w:ascii="David" w:hAnsi="David" w:cs="David"/>
+          <w:sz w:val="28"/>
+          <w:szCs w:val="28"/>
+        </w:rPr>
+      </w:pPr>
+    </w:p>
+    <w:p>
+      <w:pPr>
+        <w:bidi/>
+        <w:jc w:val="both"/>
+        <w:rPr>
+          <w:rFonts w:ascii="David" w:hAnsi="David" w:cs="David"/>
+          <w:sz w:val="28"/>
+          <w:szCs w:val="28"/>
+        </w:rPr>
+      </w:pPr>
+    </w:p>
+    <w:p>
+      <w:pPr>
+        <w:bidi/>
+        <w:jc w:val="both"/>
+        <w:rPr>
+          <w:rFonts w:ascii="David" w:hAnsi="David" w:cs="David"/>
+          <w:sz w:val="28"/>
+          <w:szCs w:val="28"/>
+        </w:rPr>
+      </w:pPr>
+    </w:p>
+    <w:p>
+      <w:pPr>
+        <w:bidi/>
+        <w:jc w:val="both"/>
+        <w:rPr>
+          <w:rFonts w:ascii="David" w:hAnsi="David" w:cs="David"/>
+          <w:sz w:val="28"/>
+          <w:szCs w:val="28"/>
+        </w:rPr>
+      </w:pPr>
+    </w:p>
+    <w:p>
+      <w:pPr>
+        <w:bidi/>
+        <w:jc w:val="both"/>
+        <w:rPr>
+          <w:rFonts w:ascii="David" w:hAnsi="David" w:cs="David"/>
+          <w:sz w:val="28"/>
+          <w:szCs w:val="28"/>
+        </w:rPr>
+      </w:pPr>
+    </w:p>
+    <w:p>
+      <w:pPr>
+        <w:bidi/>
+        <w:jc w:val="both"/>
+        <w:rPr>
+          <w:rFonts w:ascii="David" w:hAnsi="David" w:cs="David"/>
+          <w:sz w:val="28"/>
+          <w:szCs w:val="28"/>
+        </w:rPr>
+      </w:pPr>
+    </w:p>
+    <w:p>
+      <w:pPr>
+        <w:bidi/>
+        <w:jc w:val="both"/>
+        <w:rPr>
+          <w:rFonts w:ascii="David" w:hAnsi="David" w:cs="David"/>
+          <w:sz w:val="28"/>
+          <w:szCs w:val="28"/>
+        </w:rPr>
+      </w:pPr>
+    </w:p>
+    <w:p>
+      <w:pPr>
+        <w:bidi/>
+        <w:jc w:val="both"/>
+        <w:rPr>
+          <w:rFonts w:ascii="David" w:hAnsi="David" w:cs="David"/>
+          <w:sz w:val="28"/>
+          <w:szCs w:val="28"/>
+        </w:rPr>
+      </w:pPr>
+    </w:p>
+    <w:p>
+      <w:pPr>
+        <w:bidi/>
+        <w:jc w:val="both"/>
+        <w:rPr>
+          <w:rFonts w:ascii="David" w:hAnsi="David" w:cs="David"/>
+          <w:sz w:val="28"/>
+          <w:szCs w:val="28"/>
+        </w:rPr>
+      </w:pPr>
+    </w:p>
+    <w:p>
+      <w:pPr>
+        <w:bidi/>
+        <w:jc w:val="both"/>
+        <w:rPr>
+          <w:rFonts w:ascii="David" w:hAnsi="David" w:cs="David"/>
+          <w:sz w:val="28"/>
+          <w:szCs w:val="28"/>
+        </w:rPr>
+      </w:pPr>
+    </w:p>
+    <w:p>
+      <w:pPr>
+        <w:bidi/>
+        <w:jc w:val="both"/>
+        <w:rPr>
+          <w:rFonts w:ascii="David" w:hAnsi="David" w:cs="David"/>
+          <w:sz w:val="28"/>
+          <w:szCs w:val="28"/>
+        </w:rPr>
+      </w:pPr>
+    </w:p>
+    <w:p>
+      <w:pPr>
+        <w:bidi/>
+        <w:jc w:val="both"/>
+        <w:rPr>
+          <w:rFonts w:ascii="David" w:hAnsi="David" w:cs="David"/>
+          <w:sz w:val="28"/>
+          <w:szCs w:val="28"/>
+        </w:rPr>
+      </w:pPr>
+    </w:p>
+    <w:p>
+      <w:pPr>
+        <w:bidi/>
+        <w:jc w:val="both"/>
+        <w:rPr>
+          <w:rFonts w:ascii="David" w:hAnsi="David" w:cs="David"/>
+          <w:sz w:val="28"/>
+          <w:szCs w:val="28"/>
+        </w:rPr>
+      </w:pPr>
+    </w:p>
+    <w:p>
+      <w:pPr>
+        <w:bidi/>
+        <w:jc w:val="both"/>
+        <w:rPr>
+          <w:rFonts w:ascii="David" w:hAnsi="David" w:cs="David"/>
+          <w:sz w:val="28"/>
+          <w:szCs w:val="28"/>
+        </w:rPr>
+      </w:pPr>
+    </w:p>
+    <w:p>
+      <w:pPr>
+        <w:bidi/>
+        <w:jc w:val="both"/>
+        <w:rPr>
+          <w:rFonts w:ascii="David" w:hAnsi="David" w:cs="David"/>
+          <w:sz w:val="28"/>
+          <w:szCs w:val="28"/>
+        </w:rPr>
+      </w:pPr>
+    </w:p>
+    <w:p>
+      <w:pPr>
+        <w:bidi/>
+        <w:jc w:val="both"/>
+        <w:rPr>
+          <w:rFonts w:ascii="David" w:hAnsi="David" w:cs="David"/>
+          <w:sz w:val="28"/>
+          <w:szCs w:val="28"/>
+        </w:rPr>
+      </w:pPr>
+    </w:p>
+    <w:p>
+      <w:pPr>
+        <w:bidi/>
+        <w:jc w:val="both"/>
+        <w:rPr>
+          <w:rFonts w:ascii="David" w:hAnsi="David" w:cs="David"/>
+          <w:sz w:val="28"/>
+          <w:szCs w:val="28"/>
+        </w:rPr>
+      </w:pPr>
+    </w:p>
+    <w:p>
+      <w:pPr>
+        <w:bidi/>
+        <w:jc w:val="both"/>
+        <w:rPr>
+          <w:rFonts w:ascii="David" w:hAnsi="David" w:cs="David"/>
+          <w:sz w:val="28"/>
+          <w:szCs w:val="28"/>
+        </w:rPr>
+      </w:pPr>
+    </w:p>
+    <w:p>
+      <w:pPr>
+        <w:bidi/>
+        <w:jc w:val="both"/>
+        <w:rPr>
+          <w:rFonts w:ascii="David" w:hAnsi="David" w:cs="David"/>
+          <w:sz w:val="28"/>
+          <w:szCs w:val="28"/>
+        </w:rPr>
+      </w:pPr>
+    </w:p>
+    <w:p>
+      <w:pPr>
+        <w:bidi/>
+        <w:jc w:val="both"/>
+        <w:rPr>
+          <w:rFonts w:ascii="David" w:hAnsi="David" w:cs="David"/>
+          <w:sz w:val="28"/>
+          <w:szCs w:val="28"/>
+        </w:rPr>
+      </w:pPr>
+    </w:p>
+    <w:p>
+      <w:pPr>
+        <w:bidi/>
+        <w:jc w:val="both"/>
+        <w:rPr>
+          <w:rFonts w:ascii="David" w:hAnsi="David" w:cs="David"/>
+          <w:sz w:val="28"/>
+          <w:szCs w:val="28"/>
+        </w:rPr>
+      </w:pPr>
+    </w:p>
+    <w:p>
+      <w:pPr>
+        <w:bidi/>
+        <w:jc w:val="both"/>
+        <w:rPr>
+          <w:rFonts w:ascii="David" w:hAnsi="David" w:cs="David"/>
+          <w:sz w:val="28"/>
+          <w:szCs w:val="28"/>
+        </w:rPr>
+      </w:pPr>
+    </w:p>
+    <w:p>
+      <w:pPr>
+        <w:bidi/>
+        <w:jc w:val="both"/>
+        <w:rPr>
+          <w:rFonts w:ascii="David" w:hAnsi="David" w:cs="David"/>
+          <w:sz w:val="28"/>
+          <w:szCs w:val="28"/>
+        </w:rPr>
+      </w:pPr>
+      <w:bookmarkStart w:id="0" w:name="_GoBack"/>
+      <w:bookmarkEnd w:id="0"/>
+    </w:p>
+    <w:p>
+      <w:pPr>
+        <w:bidi/>
+        <w:jc w:val="center"/>
+        <w:rPr>
+          <w:rFonts w:ascii="David" w:hAnsi="David" w:cs="David"/>
+          <w:sz w:val="28"/>
+          <w:szCs w:val="28"/>
+          <w:rtl/>
+        </w:rPr>
+      </w:pPr>
+      <w:r>
+        <w:rPr>
+          <w:rFonts w:ascii="David" w:hAnsi="David" w:cs="David"/>
+          <w:noProof/>
+          <w:sz w:val="28"/>
+          <w:szCs w:val="28"/>
+          <w:rtl/>
+        </w:rPr>
+        <w:lastRenderedPageBreak/>
+        <mc:AlternateContent>
+          <mc:Choice Requires="wps">
+            <w:drawing>
+              <wp:anchor distT="45720" distB="45720" distL="114300" distR="114300" simplePos="0" relativeHeight="251659264" behindDoc="0" locked="0" layoutInCell="1" allowOverlap="1" wp14:anchorId="141C425B" wp14:editId="79A55EDB">
+                <wp:simplePos x="0" y="0"/>
+                <wp:positionH relativeFrom="column">
+                  <wp:posOffset>5743575</wp:posOffset>
+                </wp:positionH>
+                <wp:positionV relativeFrom="paragraph">
+                  <wp:posOffset>3324860</wp:posOffset>
+                </wp:positionV>
+                <wp:extent cx="2360930" cy="1404620"/>
+                <wp:effectExtent l="2222" t="0" r="3493" b="3492"/>
+                <wp:wrapSquare wrapText="bothSides"/>
+                <wp:docPr id="217" name="תיבת טקסט 2"/>
+                <wp:cNvGraphicFramePr>
+                  <a:graphicFrameLocks xmlns:a="http://schemas.openxmlformats.org/drawingml/2006/main"/>
+                </wp:cNvGraphicFramePr>
+                <a:graphic xmlns:a="http://schemas.openxmlformats.org/drawingml/2006/main">
+                  <a:graphicData uri="http://schemas.microsoft.com/office/word/2010/wordprocessingShape">
+                    <wps:wsp>
+                      <wps:cNvSpPr txBox="1">
+                        <a:spLocks noChangeArrowheads="1"/>
+                      </wps:cNvSpPr>
+                      <wps:spPr bwMode="auto">
+                        <a:xfrm rot="5400000" flipH="1">
+                          <a:off x="0" y="0"/>
+                          <a:ext cx="2360930" cy="1404620"/>
+                        </a:xfrm>
+                        <a:prstGeom prst="rect">
+                          <a:avLst/>
+                        </a:prstGeom>
+                        <a:solidFill>
+                          <a:srgbClr val="FFFFFF"/>
+                        </a:solidFill>
+                        <a:ln w="9525">
+                          <a:noFill/>
+                          <a:miter lim="800000"/>
+                          <a:headEnd/>
+                          <a:tailEnd/>
+                        </a:ln>
+                      </wps:spPr>
+                      <wps:txbx>
+                        <w:txbxContent>
+                          <w:p>
+                            <w:pPr>
+                              <w:rPr>
+                                <w:rFonts w:hint="cs"/>
+                                <w:sz w:val="36"/>
+                                <w:szCs w:val="36"/>
+                                <w:u w:val="single"/>
+                                <w:rtl/>
+                                <w:cs/>
+                              </w:rPr>
+                            </w:pPr>
+                            <w:r>
+                              <w:rPr>
+                                <w:rFonts w:hint="cs"/>
+                                <w:sz w:val="36"/>
+                                <w:szCs w:val="36"/>
+                                <w:u w:val="single"/>
+                                <w:rtl/>
+                              </w:rPr>
+                              <w:t>איור לדוגמה:</w:t>
+                            </w:r>
+                          </w:p>
+                        </w:txbxContent>
+                      </wps:txbx>
+                      <wps:bodyPr rot="0" vert="horz" wrap="square" lIns="91440" tIns="45720" rIns="91440" bIns="45720" anchor="t" anchorCtr="0">
+                        <a:spAutoFit/>
+                      </wps:bodyPr>
+                    </wps:wsp>
+                  </a:graphicData>
+                </a:graphic>
+                <wp14:sizeRelH relativeFrom="margin">
+                  <wp14:pctWidth>0</wp14:pctWidth>
+                </wp14:sizeRelH>
+                <wp14:sizeRelV relativeFrom="margin">
+                  <wp14:pctHeight>0</wp14:pctHeight>
+                </wp14:sizeRelV>
+              </wp:anchor>
+            </w:drawing>
+          </mc:Choice>
+          <mc:Fallback>
+            <w:pict>
+              <v:shapetype w14:anchorId="141C425B" id="_x0000_t202" coordsize="21600,21600" o:spt="202" path="m,l,21600r21600,l21600,xe">
+                <v:stroke joinstyle="miter"/>
+                <v:path gradientshapeok="t" o:connecttype="rect"/>
+              </v:shapetype>
+              <v:shape id="תיבת טקסט 2" o:spid="_x0000_s1026" type="#_x0000_t202" style="position:absolute;left:0;text-align:left;margin-left:452.25pt;margin-top:261.8pt;width:185.9pt;height:110.6pt;rotation:-90;flip:x;z-index:251659264;visibility:visible;mso-wrap-style:square;mso-width-percent:0;mso-height-percent:0;mso-wrap-distance-left:9pt;mso-wrap-distance-top:3.6pt;mso-wrap-distance-right:9pt;mso-wrap-distance-bottom:3.6pt;mso-position-horizontal:absolute;mso-position-horizontal-relative:text;mso-position-vertical:absolute;mso-position-vertical-relative:text;mso-width-percent:0;mso-height-percent:0;mso-width-relative:margin;mso-height-relative:margin;v-text-anchor:top" o:gfxdata="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" stroked="f">
+                <v:textbox style="mso-fit-shape-to-text:t">
+                  <w:txbxContent>
+                    <w:p>
+                      <w:pPr>
+                        <w:rPr>
+                          <w:rFonts w:hint="cs"/>
+                          <w:sz w:val="36"/>
+                          <w:szCs w:val="36"/>
+                          <w:u w:val="single"/>
+                          <w:rtl/>
+                          <w:cs/>
+                        </w:rPr>
+                      </w:pPr>
+                      <w:r>
+                        <w:rPr>
+                          <w:rFonts w:hint="cs"/>
+                          <w:sz w:val="36"/>
+                          <w:szCs w:val="36"/>
+                          <w:u w:val="single"/>
+                          <w:rtl/>
+                        </w:rPr>
+                        <w:t>איור לדוגמה:</w:t>
+                      </w:r>
+                    </w:p>
+                  </w:txbxContent>
+                </v:textbox>
+                <w10:wrap type="square"/>
+              </v:shape>
+            </w:pict>
+          </mc:Fallback>
+        </mc:AlternateContent>
+      </w:r>
+      <w:r>
+        <w:rPr>
+          <w:noProof/>
+        </w:rPr>
+        <w:drawing>
+          <wp:inline distT="0" distB="0" distL="0" distR="0" wp14:anchorId="001929E1" wp14:editId="35E86428">
+            <wp:extent cx="8694695" cy="5554284"/>
+            <wp:effectExtent l="8255" t="0" r="635" b="635"/>
+            <wp:docPr id="2" name="תמונה 2"/>
+            <wp:cNvGraphicFramePr>
+              <a:graphicFrameLocks xmlns:a="http://schemas.openxmlformats.org/drawingml/2006/main" noChangeAspect="1"/>
+            </wp:cNvGraphicFramePr>
+            <a:graphic xmlns:a="http://schemas.openxmlformats.org/drawingml/2006/main">
+              <a:graphicData uri="http://schemas.openxmlformats.org/drawingml/2006/picture">
+                <pic:pic xmlns:pic="http://schemas.openxmlformats.org/drawingml/2006/picture">
+                  <pic:nvPicPr>
+                    <pic:cNvPr id="1" name=""/>
+                    <pic:cNvPicPr/>
+                  </pic:nvPicPr>
+                  <pic:blipFill>
+                    <a:blip r:embed="rId6"/>
+                    <a:stretch>
+                      <a:fillRect/>
+                    </a:stretch>
+                  </pic:blipFill>
+                  <pic:spPr>
+                    <a:xfrm rot="5400000">
+                      <a:off x="0" y="0"/>
+                      <a:ext cx="8709681" cy="5563857"/>
+                    </a:xfrm>
+                    <a:prstGeom prst="rect">
+                      <a:avLst/>
+                    </a:prstGeom>
+                  </pic:spPr>
+                </pic:pic>
+              </a:graphicData>
+            </a:graphic>
+          </wp:inline>
+        </w:drawing>
+      </w:r>
     </w:p>
     <w:sectPr>
       <w:pgSz w:w="12240" w:h="15840"/>
@@ -4865,7 +5403,7 @@
 </file>
 
 <file path=word/numbering.xml><?xml version="1.0" encoding="utf-8"?>
-<w:numbering xmlns:wpc="http://schemas.microsoft.com/office/word/2010/wordprocessingCanvas" xmlns:cx="http://schemas.microsoft.com/office/drawing/2014/chartex" xmlns:cx1="http://schemas.microsoft.com/office/drawing/2015/9/8/chartex" xmlns:cx2="http://schemas.microsoft.com/office/drawing/2015/10/21/chartex" xmlns:cx3="http://schemas.microsoft.com/office/drawing/2016/5/9/chartex" xmlns:cx4="http://schemas.microsoft.com/office/drawing/2016/5/10/chartex" xmlns:cx5="http://schemas.microsoft.com/office/drawing/2016/5/11/chartex" xmlns:cx6="http://schemas.microsoft.com/office/drawing/2016/5/12/chartex" xmlns:cx7="http://schemas.microsoft.com/office/drawing/2016/5/13/chartex" xmlns:cx8="http://schemas.microsoft.com/office/drawing/2016/5/14/chartex" xmlns:mc="http://schemas.openxmlformats.org/markup-compatibility/2006" xmlns:aink="http://schemas.microsoft.com/office/drawing/2016/ink" xmlns:am3d="http://schemas.microsoft.com/office/drawing/2017/model3d" xmlns:o="urn:schemas-microsoft-com:office:office" xmlns:r="http://schemas.openxmlformats.org/officeDocument/2006/relationships" xmlns:m="http://schemas.openxmlformats.org/officeDocument/2006/math" xmlns:v="urn:schemas-microsoft-com:vml" xmlns:wp14="http://schemas.microsoft.com/office/word/2010/wordprocessingDrawing" xmlns:wp="http://schemas.openxmlformats.org/drawingml/2006/wordprocessingDrawing" xmlns:w10="urn:schemas-microsoft-com:office:word" xmlns:w="http://schemas.openxmlformats.org/wordprocessingml/2006/main" xmlns:w14="http://schemas.microsoft.com/office/word/2010/wordml" xmlns:w15="http://schemas.microsoft.com/office/word/2012/wordml" xmlns:w16se="http://schemas.microsoft.com/office/word/2015/wordml/symex" xmlns:wpg="http://schemas.microsoft.com/office/word/2010/wordprocessingGroup" xmlns:wpi="http://schemas.microsoft.com/office/word/2010/wordprocessingInk" xmlns:wne="http://schemas.microsoft.com/office/word/2006/wordml" xmlns:wps="http://schemas.microsoft.com/office/word/2010/wordprocessingShape" mc:Ignorable="w14 w15 w16se wp14">
+<w:numbering xmlns:wpc="http://schemas.microsoft.com/office/word/2010/wordprocessingCanvas" xmlns:cx="http://schemas.microsoft.com/office/drawing/2014/chartex" xmlns:cx1="http://schemas.microsoft.com/office/drawing/2015/9/8/chartex" xmlns:cx2="http://schemas.microsoft.com/office/drawing/2015/10/21/chartex" xmlns:cx3="http://schemas.microsoft.com/office/drawing/2016/5/9/chartex" xmlns:cx4="http://schemas.microsoft.com/office/drawing/2016/5/10/chartex" xmlns:cx5="http://schemas.microsoft.com/office/drawing/2016/5/11/chartex" xmlns:cx6="http://schemas.microsoft.com/office/drawing/2016/5/12/chartex" xmlns:cx7="http://schemas.microsoft.com/office/drawing/2016/5/13/chartex" xmlns:cx8="http://schemas.microsoft.com/office/drawing/2016/5/14/chartex" xmlns:mc="http://schemas.openxmlformats.org/markup-compatibility/2006" xmlns:aink="http://schemas.microsoft.com/office/drawing/2016/ink" xmlns:o="urn:schemas-microsoft-com:office:office" xmlns:r="http://schemas.openxmlformats.org/officeDocument/2006/relationships" xmlns:m="http://schemas.openxmlformats.org/officeDocument/2006/math" xmlns:v="urn:schemas-microsoft-com:vml" xmlns:wp14="http://schemas.microsoft.com/office/word/2010/wordprocessingDrawing" xmlns:wp="http://schemas.openxmlformats.org/drawingml/2006/wordprocessingDrawing" xmlns:w10="urn:schemas-microsoft-com:office:word" xmlns:w="http://schemas.openxmlformats.org/wordprocessingml/2006/main" xmlns:w14="http://schemas.microsoft.com/office/word/2010/wordml" xmlns:w15="http://schemas.microsoft.com/office/word/2012/wordml" xmlns:w16se="http://schemas.microsoft.com/office/word/2015/wordml/symex" xmlns:wpg="http://schemas.microsoft.com/office/word/2010/wordprocessingGroup" xmlns:wpi="http://schemas.microsoft.com/office/word/2010/wordprocessingInk" xmlns:wne="http://schemas.microsoft.com/office/word/2006/wordml" xmlns:wps="http://schemas.microsoft.com/office/word/2010/wordprocessingShape" mc:Ignorable="w14 w15 w16se wp14">
   <w:abstractNum w:abstractNumId="0" w15:restartNumberingAfterBreak="0">
     <w:nsid w:val="0D8B3D54"/>
     <w:multiLevelType w:val="hybridMultilevel"/>
@@ -6044,7 +6582,7 @@
       </w:pPr>
     </w:pPrDefault>
   </w:docDefaults>
-  <w:latentStyles w:defLockedState="0" w:defUIPriority="99" w:defSemiHidden="0" w:defUnhideWhenUsed="0" w:defQFormat="0" w:count="375">
+  <w:latentStyles w:defLockedState="0" w:defUIPriority="99" w:defSemiHidden="0" w:defUnhideWhenUsed="0" w:defQFormat="0" w:count="374">
     <w:lsdException w:name="Normal" w:uiPriority="0" w:qFormat="1"/>
     <w:lsdException w:name="heading 1" w:uiPriority="9" w:qFormat="1"/>
     <w:lsdException w:name="heading 2" w:semiHidden="1" w:uiPriority="9" w:unhideWhenUsed="1" w:qFormat="1"/>
@@ -6150,6 +6688,7 @@
     <w:lsdException w:name="HTML Sample" w:semiHidden="1" w:unhideWhenUsed="1"/>
     <w:lsdException w:name="HTML Typewriter" w:semiHidden="1" w:unhideWhenUsed="1"/>
     <w:lsdException w:name="HTML Variable" w:semiHidden="1" w:unhideWhenUsed="1"/>
+    <w:lsdException w:name="Normal Table" w:semiHidden="1" w:unhideWhenUsed="1"/>
     <w:lsdException w:name="annotation subject" w:semiHidden="1" w:unhideWhenUsed="1"/>
     <w:lsdException w:name="No List" w:semiHidden="1" w:unhideWhenUsed="1"/>
     <w:lsdException w:name="Outline List 1" w:semiHidden="1" w:unhideWhenUsed="1"/>
@@ -6196,8 +6735,10 @@
     <w:lsdException w:name="Table Subtle 2" w:semiHidden="1" w:unhideWhenUsed="1"/>
     <w:lsdException w:name="Table Web 1" w:semiHidden="1" w:unhideWhenUsed="1"/>
     <w:lsdException w:name="Table Web 2" w:semiHidden="1" w:unhideWhenUsed="1"/>
+    <w:lsdException w:name="Table Web 3" w:semiHidden="1" w:unhideWhenUsed="1"/>
     <w:lsdException w:name="Balloon Text" w:semiHidden="1" w:unhideWhenUsed="1"/>
     <w:lsdException w:name="Table Grid" w:uiPriority="39"/>
+    <w:lsdException w:name="Table Theme" w:semiHidden="1" w:unhideWhenUsed="1"/>
     <w:lsdException w:name="Placeholder Text" w:semiHidden="1"/>
     <w:lsdException w:name="No Spacing" w:uiPriority="1" w:qFormat="1"/>
     <w:lsdException w:name="Light Shading" w:uiPriority="60"/>
@@ -6416,9 +6957,8 @@
     <w:lsdException w:name="Mention" w:semiHidden="1" w:unhideWhenUsed="1"/>
     <w:lsdException w:name="Smart Hyperlink" w:semiHidden="1" w:unhideWhenUsed="1"/>
     <w:lsdException w:name="Hashtag" w:semiHidden="1" w:unhideWhenUsed="1"/>
-    <w:lsdException w:name="Unresolved Mention" w:semiHidden="1" w:unhideWhenUsed="1"/>
   </w:latentStyles>
-  <w:style w:type="paragraph" w:default="1" w:styleId="Normal">
+  <w:style w:type="paragraph" w:default="1" w:styleId="a">
     <w:name w:val="Normal"/>
     <w:qFormat/>
     <w:rsid w:val="005F00B3"/>
@@ -6431,13 +6971,13 @@
       <w:szCs w:val="22"/>
     </w:rPr>
   </w:style>
-  <w:style w:type="character" w:default="1" w:styleId="DefaultParagraphFont">
+  <w:style w:type="character" w:default="1" w:styleId="a0">
     <w:name w:val="Default Paragraph Font"/>
     <w:uiPriority w:val="1"/>
     <w:semiHidden/>
     <w:unhideWhenUsed/>
   </w:style>
-  <w:style w:type="table" w:default="1" w:styleId="TableNormal">
+  <w:style w:type="table" w:default="1" w:styleId="a1">
     <w:name w:val="Normal Table"/>
     <w:uiPriority w:val="99"/>
     <w:semiHidden/>
@@ -6452,15 +6992,15 @@
       </w:tblCellMar>
     </w:tblPr>
   </w:style>
-  <w:style w:type="numbering" w:default="1" w:styleId="NoList">
+  <w:style w:type="numbering" w:default="1" w:styleId="a2">
     <w:name w:val="No List"/>
     <w:uiPriority w:val="99"/>
     <w:semiHidden/>
     <w:unhideWhenUsed/>
   </w:style>
-  <w:style w:type="paragraph" w:styleId="ListParagraph">
+  <w:style w:type="paragraph" w:styleId="a3">
     <w:name w:val="List Paragraph"/>
-    <w:basedOn w:val="Normal"/>
+    <w:basedOn w:val="a"/>
     <w:uiPriority w:val="34"/>
     <w:qFormat/>
     <w:rsid w:val="005F00B3"/>

</xml_diff>